<commit_message>
changed class level variables naming convention.
</commit_message>
<xml_diff>
--- a/Documents/Coding Standard.docx
+++ b/Documents/Coding Standard.docx
@@ -74,29 +74,7 @@
         <w:rPr>
           <w:b/>
         </w:rPr>
-        <w:t xml:space="preserve"> [type-(</w:t>
-      </w:r>
-      <w:proofErr w:type="spellStart"/>
-      <w:r>
-        <w:rPr>
-          <w:b/>
-        </w:rPr>
-        <w:t>Class</w:t>
-      </w:r>
-      <w:proofErr w:type="gramStart"/>
-      <w:r>
-        <w:rPr>
-          <w:b/>
-        </w:rPr>
-        <w:t>,void,data</w:t>
-      </w:r>
-      <w:proofErr w:type="spellEnd"/>
-      <w:proofErr w:type="gramEnd"/>
-      <w:r>
-        <w:rPr>
-          <w:b/>
-        </w:rPr>
-        <w:t xml:space="preserve"> type)]  </w:t>
+        <w:t xml:space="preserve"> [type-(Class,void,data type)]  </w:t>
       </w:r>
       <w:r>
         <w:rPr>
@@ -132,39 +110,8 @@
           <w:sz w:val="19"/>
           <w:szCs w:val="19"/>
         </w:rPr>
-        <w:t xml:space="preserve"> </w:t>
-      </w:r>
-      <w:proofErr w:type="gramStart"/>
-      <w:r>
-        <w:rPr>
-          <w:rFonts w:ascii="Consolas" w:hAnsi="Consolas" w:cs="Consolas"/>
-          <w:color w:val="0D0D0D" w:themeColor="text1" w:themeTint="F2"/>
-          <w:sz w:val="19"/>
-          <w:szCs w:val="19"/>
-        </w:rPr>
-        <w:t>public</w:t>
-      </w:r>
-      <w:proofErr w:type="gramEnd"/>
-      <w:r>
-        <w:rPr>
-          <w:rFonts w:ascii="Consolas" w:hAnsi="Consolas" w:cs="Consolas"/>
-          <w:color w:val="0D0D0D" w:themeColor="text1" w:themeTint="F2"/>
-          <w:sz w:val="19"/>
-          <w:szCs w:val="19"/>
-        </w:rPr>
-        <w:t xml:space="preserve"> class </w:t>
-      </w:r>
-      <w:proofErr w:type="spellStart"/>
-      <w:r>
-        <w:rPr>
-          <w:rFonts w:ascii="Consolas" w:hAnsi="Consolas" w:cs="Consolas"/>
-          <w:color w:val="0D0D0D" w:themeColor="text1" w:themeTint="F2"/>
-          <w:sz w:val="19"/>
-          <w:szCs w:val="19"/>
-        </w:rPr>
-        <w:t>ThisIsClassName</w:t>
-      </w:r>
-      <w:proofErr w:type="spellEnd"/>
+        <w:t xml:space="preserve"> public class ThisIsClassName</w:t>
+      </w:r>
     </w:p>
     <w:p>
       <w:pPr>
@@ -186,9 +133,17 @@
           <w:sz w:val="19"/>
           <w:szCs w:val="19"/>
         </w:rPr>
-        <w:t xml:space="preserve">2. </w:t>
-      </w:r>
-      <w:proofErr w:type="gramStart"/>
+        <w:t xml:space="preserve">2. public </w:t>
+      </w:r>
+      <w:r>
+        <w:rPr>
+          <w:rFonts w:ascii="Consolas" w:hAnsi="Consolas" w:cs="Consolas"/>
+          <w:color w:val="FF0000"/>
+          <w:sz w:val="19"/>
+          <w:szCs w:val="19"/>
+        </w:rPr>
+        <w:t>static</w:t>
+      </w:r>
       <w:r>
         <w:rPr>
           <w:rFonts w:ascii="Consolas" w:hAnsi="Consolas" w:cs="Consolas"/>
@@ -196,47 +151,8 @@
           <w:sz w:val="19"/>
           <w:szCs w:val="19"/>
         </w:rPr>
-        <w:t>public</w:t>
-      </w:r>
-      <w:proofErr w:type="gramEnd"/>
-      <w:r>
-        <w:rPr>
-          <w:rFonts w:ascii="Consolas" w:hAnsi="Consolas" w:cs="Consolas"/>
-          <w:color w:val="0D0D0D" w:themeColor="text1" w:themeTint="F2"/>
-          <w:sz w:val="19"/>
-          <w:szCs w:val="19"/>
-        </w:rPr>
-        <w:t xml:space="preserve"> </w:t>
-      </w:r>
-      <w:r>
-        <w:rPr>
-          <w:rFonts w:ascii="Consolas" w:hAnsi="Consolas" w:cs="Consolas"/>
-          <w:color w:val="FF0000"/>
-          <w:sz w:val="19"/>
-          <w:szCs w:val="19"/>
-        </w:rPr>
-        <w:t>static</w:t>
-      </w:r>
-      <w:r>
-        <w:rPr>
-          <w:rFonts w:ascii="Consolas" w:hAnsi="Consolas" w:cs="Consolas"/>
-          <w:color w:val="0D0D0D" w:themeColor="text1" w:themeTint="F2"/>
-          <w:sz w:val="19"/>
-          <w:szCs w:val="19"/>
-        </w:rPr>
-        <w:t xml:space="preserve"> class </w:t>
-      </w:r>
-      <w:proofErr w:type="spellStart"/>
-      <w:r>
-        <w:rPr>
-          <w:rFonts w:ascii="Consolas" w:hAnsi="Consolas" w:cs="Consolas"/>
-          <w:color w:val="0D0D0D" w:themeColor="text1" w:themeTint="F2"/>
-          <w:sz w:val="19"/>
-          <w:szCs w:val="19"/>
-        </w:rPr>
-        <w:t>ThisIsStaticClass</w:t>
-      </w:r>
-      <w:proofErr w:type="spellEnd"/>
+        <w:t xml:space="preserve"> class ThisIsStaticClass</w:t>
+      </w:r>
     </w:p>
     <w:p>
       <w:pPr>
@@ -282,15 +198,7 @@
         <w:pStyle w:val="ListParagraph"/>
       </w:pPr>
       <w:r>
-        <w:t xml:space="preserve">-Use </w:t>
-      </w:r>
-      <w:proofErr w:type="spellStart"/>
-      <w:r>
-        <w:t>PascalCase</w:t>
-      </w:r>
-      <w:proofErr w:type="spellEnd"/>
-      <w:r>
-        <w:t>.</w:t>
+        <w:t>-Use PascalCase.</w:t>
       </w:r>
     </w:p>
     <w:p>
@@ -358,38 +266,24 @@
           <w:szCs w:val="19"/>
         </w:rPr>
       </w:pPr>
-      <w:proofErr w:type="spellStart"/>
-      <w:proofErr w:type="gramStart"/>
-      <w:r>
-        <w:rPr>
-          <w:rFonts w:ascii="Consolas" w:hAnsi="Consolas" w:cs="Consolas"/>
-          <w:sz w:val="19"/>
-          <w:szCs w:val="19"/>
-        </w:rPr>
-        <w:t>ThisIsSubMethod</w:t>
-      </w:r>
-      <w:proofErr w:type="spellEnd"/>
-      <w:r>
-        <w:rPr>
-          <w:rFonts w:ascii="Consolas" w:hAnsi="Consolas" w:cs="Consolas"/>
-          <w:sz w:val="19"/>
-          <w:szCs w:val="19"/>
-        </w:rPr>
-        <w:t>()</w:t>
-      </w:r>
-      <w:proofErr w:type="gramEnd"/>
-    </w:p>
-    <w:p>
-      <w:pPr>
-        <w:pStyle w:val="ListParagraph"/>
-        <w:rPr>
-          <w:rFonts w:ascii="Consolas" w:hAnsi="Consolas" w:cs="Consolas"/>
-          <w:sz w:val="19"/>
-          <w:szCs w:val="19"/>
-        </w:rPr>
-      </w:pPr>
-      <w:proofErr w:type="spellStart"/>
-      <w:proofErr w:type="gramStart"/>
+      <w:r>
+        <w:rPr>
+          <w:rFonts w:ascii="Consolas" w:hAnsi="Consolas" w:cs="Consolas"/>
+          <w:sz w:val="19"/>
+          <w:szCs w:val="19"/>
+        </w:rPr>
+        <w:t>ThisIsSubMethod()</w:t>
+      </w:r>
+    </w:p>
+    <w:p>
+      <w:pPr>
+        <w:pStyle w:val="ListParagraph"/>
+        <w:rPr>
+          <w:rFonts w:ascii="Consolas" w:hAnsi="Consolas" w:cs="Consolas"/>
+          <w:sz w:val="19"/>
+          <w:szCs w:val="19"/>
+        </w:rPr>
+      </w:pPr>
       <w:r>
         <w:rPr>
           <w:rFonts w:ascii="Consolas" w:hAnsi="Consolas" w:cs="Consolas"/>
@@ -405,43 +299,7 @@
           <w:sz w:val="19"/>
           <w:szCs w:val="19"/>
         </w:rPr>
-        <w:t>Age</w:t>
-      </w:r>
-      <w:proofErr w:type="spellEnd"/>
-      <w:r>
-        <w:rPr>
-          <w:rFonts w:ascii="Consolas" w:hAnsi="Consolas" w:cs="Consolas"/>
-          <w:sz w:val="19"/>
-          <w:szCs w:val="19"/>
-        </w:rPr>
-        <w:t>(</w:t>
-      </w:r>
-      <w:proofErr w:type="gramEnd"/>
-      <w:r>
-        <w:rPr>
-          <w:rFonts w:ascii="Consolas" w:hAnsi="Consolas" w:cs="Consolas"/>
-          <w:sz w:val="19"/>
-          <w:szCs w:val="19"/>
-        </w:rPr>
-        <w:t xml:space="preserve">string </w:t>
-      </w:r>
-      <w:proofErr w:type="spellStart"/>
-      <w:r>
-        <w:rPr>
-          <w:rFonts w:ascii="Consolas" w:hAnsi="Consolas" w:cs="Consolas"/>
-          <w:sz w:val="19"/>
-          <w:szCs w:val="19"/>
-        </w:rPr>
-        <w:t>studentID</w:t>
-      </w:r>
-      <w:proofErr w:type="spellEnd"/>
-      <w:r>
-        <w:rPr>
-          <w:rFonts w:ascii="Consolas" w:hAnsi="Consolas" w:cs="Consolas"/>
-          <w:sz w:val="19"/>
-          <w:szCs w:val="19"/>
-        </w:rPr>
-        <w:t>)</w:t>
+        <w:t>Age(string studentID)</w:t>
       </w:r>
     </w:p>
     <w:p>
@@ -467,15 +325,7 @@
         <w:ind w:left="1080"/>
       </w:pPr>
       <w:r>
-        <w:t xml:space="preserve">-Use </w:t>
-      </w:r>
-      <w:proofErr w:type="spellStart"/>
-      <w:r>
-        <w:t>camelCase</w:t>
-      </w:r>
-      <w:proofErr w:type="spellEnd"/>
-      <w:r>
-        <w:t>.</w:t>
+        <w:t>-Use camelCase.</w:t>
       </w:r>
     </w:p>
     <w:p>
@@ -484,36 +334,17 @@
         <w:ind w:left="1080"/>
       </w:pPr>
       <w:r>
-        <w:t>-Parameters should prefix with “p</w:t>
-      </w:r>
-      <w:proofErr w:type="gramStart"/>
-      <w:r>
-        <w:t>”</w:t>
-      </w:r>
-      <w:r>
-        <w:t xml:space="preserve">  letter</w:t>
-      </w:r>
-      <w:proofErr w:type="gramEnd"/>
-      <w:r>
-        <w:t xml:space="preserve"> p.</w:t>
-      </w:r>
-    </w:p>
-    <w:p>
-      <w:pPr>
-        <w:pStyle w:val="ListParagraph"/>
-        <w:ind w:left="1080"/>
-      </w:pPr>
-      <w:r>
-        <w:t>-Method variables should prefix with “_</w:t>
-      </w:r>
-      <w:proofErr w:type="gramStart"/>
-      <w:r>
-        <w:t>”</w:t>
+        <w:t>-</w:t>
+      </w:r>
+      <w:r>
+        <w:t>Class level</w:t>
+      </w:r>
+      <w:r>
+        <w:t xml:space="preserve"> variables should prefix with “_”</w:t>
       </w:r>
       <w:r>
         <w:t xml:space="preserve">  underscore</w:t>
       </w:r>
-      <w:proofErr w:type="gramEnd"/>
     </w:p>
     <w:p>
       <w:pPr>
@@ -582,7 +413,6 @@
           <w:szCs w:val="19"/>
         </w:rPr>
       </w:pPr>
-      <w:proofErr w:type="gramStart"/>
       <w:r>
         <w:rPr>
           <w:rFonts w:ascii="Consolas" w:hAnsi="Consolas" w:cs="Consolas"/>
@@ -592,7 +422,6 @@
         </w:rPr>
         <w:t>public</w:t>
       </w:r>
-      <w:proofErr w:type="gramEnd"/>
       <w:r>
         <w:rPr>
           <w:rFonts w:ascii="Consolas" w:hAnsi="Consolas" w:cs="Consolas"/>
@@ -618,7 +447,6 @@
         </w:rPr>
         <w:t xml:space="preserve"> </w:t>
       </w:r>
-      <w:proofErr w:type="spellStart"/>
       <w:r>
         <w:rPr>
           <w:rFonts w:ascii="Consolas" w:hAnsi="Consolas" w:cs="Consolas"/>
@@ -628,7 +456,6 @@
         </w:rPr>
         <w:t>SampleClass</w:t>
       </w:r>
-      <w:proofErr w:type="spellEnd"/>
     </w:p>
     <w:p>
       <w:pPr>
@@ -671,7 +498,6 @@
         </w:rPr>
         <w:t xml:space="preserve">            </w:t>
       </w:r>
-      <w:proofErr w:type="gramStart"/>
       <w:r>
         <w:rPr>
           <w:rFonts w:ascii="Consolas" w:hAnsi="Consolas" w:cs="Consolas"/>
@@ -681,7 +507,6 @@
         </w:rPr>
         <w:t>private</w:t>
       </w:r>
-      <w:proofErr w:type="gramEnd"/>
       <w:r>
         <w:rPr>
           <w:rFonts w:ascii="Consolas" w:hAnsi="Consolas" w:cs="Consolas"/>
@@ -690,7 +515,6 @@
         </w:rPr>
         <w:t xml:space="preserve"> </w:t>
       </w:r>
-      <w:proofErr w:type="spellStart"/>
       <w:r>
         <w:rPr>
           <w:rFonts w:ascii="Consolas" w:hAnsi="Consolas" w:cs="Consolas"/>
@@ -700,7 +524,6 @@
         </w:rPr>
         <w:t>int</w:t>
       </w:r>
-      <w:proofErr w:type="spellEnd"/>
       <w:r>
         <w:rPr>
           <w:rFonts w:ascii="Consolas" w:hAnsi="Consolas" w:cs="Consolas"/>
@@ -709,7 +532,14 @@
         </w:rPr>
         <w:t xml:space="preserve"> </w:t>
       </w:r>
-      <w:proofErr w:type="spellStart"/>
+      <w:r>
+        <w:rPr>
+          <w:rFonts w:ascii="Consolas" w:hAnsi="Consolas" w:cs="Consolas"/>
+          <w:sz w:val="19"/>
+          <w:szCs w:val="19"/>
+        </w:rPr>
+        <w:t>_</w:t>
+      </w:r>
       <w:r>
         <w:rPr>
           <w:rFonts w:ascii="Consolas" w:hAnsi="Consolas" w:cs="Consolas"/>
@@ -719,7 +549,6 @@
         </w:rPr>
         <w:t>classLevel</w:t>
       </w:r>
-      <w:proofErr w:type="spellEnd"/>
       <w:r>
         <w:rPr>
           <w:rFonts w:ascii="Consolas" w:hAnsi="Consolas" w:cs="Consolas"/>
@@ -749,7 +578,6 @@
         </w:rPr>
         <w:t xml:space="preserve">            </w:t>
       </w:r>
-      <w:proofErr w:type="gramStart"/>
       <w:r>
         <w:rPr>
           <w:rFonts w:ascii="Consolas" w:hAnsi="Consolas" w:cs="Consolas"/>
@@ -759,7 +587,6 @@
         </w:rPr>
         <w:t>private</w:t>
       </w:r>
-      <w:proofErr w:type="gramEnd"/>
       <w:r>
         <w:rPr>
           <w:rFonts w:ascii="Consolas" w:hAnsi="Consolas" w:cs="Consolas"/>
@@ -785,7 +612,6 @@
         </w:rPr>
         <w:t xml:space="preserve"> </w:t>
       </w:r>
-      <w:proofErr w:type="spellStart"/>
       <w:r>
         <w:rPr>
           <w:rFonts w:ascii="Consolas" w:hAnsi="Consolas" w:cs="Consolas"/>
@@ -795,7 +621,6 @@
         </w:rPr>
         <w:t>int</w:t>
       </w:r>
-      <w:proofErr w:type="spellEnd"/>
       <w:r>
         <w:rPr>
           <w:rFonts w:ascii="Consolas" w:hAnsi="Consolas" w:cs="Consolas"/>
@@ -838,7 +663,6 @@
         </w:rPr>
         <w:t xml:space="preserve">            </w:t>
       </w:r>
-      <w:proofErr w:type="gramStart"/>
       <w:r>
         <w:rPr>
           <w:rFonts w:ascii="Consolas" w:hAnsi="Consolas" w:cs="Consolas"/>
@@ -848,7 +672,6 @@
         </w:rPr>
         <w:t>private</w:t>
       </w:r>
-      <w:proofErr w:type="gramEnd"/>
       <w:r>
         <w:rPr>
           <w:rFonts w:ascii="Consolas" w:hAnsi="Consolas" w:cs="Consolas"/>
@@ -872,62 +695,32 @@
           <w:sz w:val="19"/>
           <w:szCs w:val="19"/>
         </w:rPr>
+        <w:t xml:space="preserve"> ThisIsMethod(</w:t>
+      </w:r>
+      <w:r>
+        <w:rPr>
+          <w:rFonts w:ascii="Consolas" w:hAnsi="Consolas" w:cs="Consolas"/>
+          <w:color w:val="0000FF"/>
+          <w:sz w:val="19"/>
+          <w:szCs w:val="19"/>
+        </w:rPr>
+        <w:t>int</w:t>
+      </w:r>
+      <w:r>
+        <w:rPr>
+          <w:rFonts w:ascii="Consolas" w:hAnsi="Consolas" w:cs="Consolas"/>
+          <w:sz w:val="19"/>
+          <w:szCs w:val="19"/>
+        </w:rPr>
         <w:t xml:space="preserve"> </w:t>
       </w:r>
-      <w:proofErr w:type="spellStart"/>
-      <w:r>
-        <w:rPr>
-          <w:rFonts w:ascii="Consolas" w:hAnsi="Consolas" w:cs="Consolas"/>
-          <w:sz w:val="19"/>
-          <w:szCs w:val="19"/>
-        </w:rPr>
-        <w:t>ThisIsMethod</w:t>
-      </w:r>
-      <w:proofErr w:type="spellEnd"/>
-      <w:r>
-        <w:rPr>
-          <w:rFonts w:ascii="Consolas" w:hAnsi="Consolas" w:cs="Consolas"/>
-          <w:sz w:val="19"/>
-          <w:szCs w:val="19"/>
-        </w:rPr>
-        <w:t>(</w:t>
-      </w:r>
-      <w:proofErr w:type="spellStart"/>
-      <w:r>
-        <w:rPr>
-          <w:rFonts w:ascii="Consolas" w:hAnsi="Consolas" w:cs="Consolas"/>
-          <w:color w:val="0000FF"/>
-          <w:sz w:val="19"/>
-          <w:szCs w:val="19"/>
-        </w:rPr>
-        <w:t>int</w:t>
-      </w:r>
-      <w:proofErr w:type="spellEnd"/>
-      <w:r>
-        <w:rPr>
-          <w:rFonts w:ascii="Consolas" w:hAnsi="Consolas" w:cs="Consolas"/>
-          <w:sz w:val="19"/>
-          <w:szCs w:val="19"/>
-        </w:rPr>
-        <w:t xml:space="preserve"> </w:t>
-      </w:r>
-      <w:proofErr w:type="spellStart"/>
-      <w:r>
-        <w:rPr>
-          <w:rFonts w:ascii="Consolas" w:hAnsi="Consolas" w:cs="Consolas"/>
-          <w:sz w:val="19"/>
-          <w:szCs w:val="19"/>
-        </w:rPr>
-        <w:t>pthisIsParameter</w:t>
-      </w:r>
-      <w:proofErr w:type="spellEnd"/>
-      <w:r>
-        <w:rPr>
-          <w:rFonts w:ascii="Consolas" w:hAnsi="Consolas" w:cs="Consolas"/>
-          <w:sz w:val="19"/>
-          <w:szCs w:val="19"/>
-        </w:rPr>
-        <w:t>)</w:t>
+      <w:r>
+        <w:rPr>
+          <w:rFonts w:ascii="Consolas" w:hAnsi="Consolas" w:cs="Consolas"/>
+          <w:sz w:val="19"/>
+          <w:szCs w:val="19"/>
+        </w:rPr>
+        <w:t>thisIsParameter)</w:t>
       </w:r>
     </w:p>
     <w:p>
@@ -971,8 +764,6 @@
         </w:rPr>
         <w:t xml:space="preserve">                </w:t>
       </w:r>
-      <w:proofErr w:type="spellStart"/>
-      <w:proofErr w:type="gramStart"/>
       <w:r>
         <w:rPr>
           <w:rFonts w:ascii="Consolas" w:hAnsi="Consolas" w:cs="Consolas"/>
@@ -982,33 +773,13 @@
         </w:rPr>
         <w:t>int</w:t>
       </w:r>
-      <w:proofErr w:type="spellEnd"/>
-      <w:proofErr w:type="gramEnd"/>
-      <w:r>
-        <w:rPr>
-          <w:rFonts w:ascii="Consolas" w:hAnsi="Consolas" w:cs="Consolas"/>
-          <w:sz w:val="19"/>
-          <w:szCs w:val="19"/>
-        </w:rPr>
-        <w:t xml:space="preserve"> _</w:t>
-      </w:r>
-      <w:proofErr w:type="spellStart"/>
-      <w:r>
-        <w:rPr>
-          <w:rFonts w:ascii="Consolas" w:hAnsi="Consolas" w:cs="Consolas"/>
-          <w:sz w:val="19"/>
-          <w:szCs w:val="19"/>
-        </w:rPr>
-        <w:t>thisIsMethodLevel</w:t>
-      </w:r>
-      <w:proofErr w:type="spellEnd"/>
-      <w:r>
-        <w:rPr>
-          <w:rFonts w:ascii="Consolas" w:hAnsi="Consolas" w:cs="Consolas"/>
-          <w:sz w:val="19"/>
-          <w:szCs w:val="19"/>
-        </w:rPr>
-        <w:t>;</w:t>
+      <w:r>
+        <w:rPr>
+          <w:rFonts w:ascii="Consolas" w:hAnsi="Consolas" w:cs="Consolas"/>
+          <w:sz w:val="19"/>
+          <w:szCs w:val="19"/>
+        </w:rPr>
+        <w:t xml:space="preserve"> thisIsMethodLevel;</w:t>
       </w:r>
     </w:p>
     <w:p>
@@ -1105,21 +876,14 @@
         <w:ind w:left="720"/>
       </w:pPr>
       <w:r>
-        <w:t>*Use predefined variable types: string</w:t>
-      </w:r>
-      <w:proofErr w:type="gramStart"/>
-      <w:r>
-        <w:t xml:space="preserve">, </w:t>
+        <w:t xml:space="preserve">*Use predefined variable types: string, </w:t>
       </w:r>
       <w:r>
         <w:t xml:space="preserve"> </w:t>
       </w:r>
-      <w:proofErr w:type="spellStart"/>
       <w:r>
         <w:t>int</w:t>
       </w:r>
-      <w:proofErr w:type="spellEnd"/>
-      <w:proofErr w:type="gramEnd"/>
     </w:p>
     <w:p>
       <w:pPr>
@@ -1158,16 +922,7 @@
       </w:pPr>
       <w:r>
         <w:tab/>
-      </w:r>
-      <w:proofErr w:type="spellStart"/>
-      <w:proofErr w:type="gramStart"/>
-      <w:r>
-        <w:t>int</w:t>
-      </w:r>
-      <w:proofErr w:type="spellEnd"/>
-      <w:proofErr w:type="gramEnd"/>
-      <w:r>
-        <w:t xml:space="preserve"> age;</w:t>
+        <w:t>int age;</w:t>
       </w:r>
     </w:p>
     <w:p>
@@ -1194,6 +949,7 @@
         </w:numPr>
       </w:pPr>
       <w:r>
+        <w:lastRenderedPageBreak/>
         <w:t>Add Summary</w:t>
       </w:r>
     </w:p>
@@ -1290,27 +1046,7 @@
           <w:sz w:val="19"/>
           <w:szCs w:val="19"/>
         </w:rPr>
-        <w:t xml:space="preserve"> </w:t>
-      </w:r>
-      <w:proofErr w:type="gramStart"/>
-      <w:r>
-        <w:rPr>
-          <w:rFonts w:ascii="Consolas" w:hAnsi="Consolas" w:cs="Consolas"/>
-          <w:color w:val="008000"/>
-          <w:sz w:val="19"/>
-          <w:szCs w:val="19"/>
-        </w:rPr>
-        <w:t>This</w:t>
-      </w:r>
-      <w:proofErr w:type="gramEnd"/>
-      <w:r>
-        <w:rPr>
-          <w:rFonts w:ascii="Consolas" w:hAnsi="Consolas" w:cs="Consolas"/>
-          <w:color w:val="008000"/>
-          <w:sz w:val="19"/>
-          <w:szCs w:val="19"/>
-        </w:rPr>
-        <w:t xml:space="preserve"> is sample method</w:t>
+        <w:t xml:space="preserve"> This is sample method</w:t>
       </w:r>
     </w:p>
     <w:p>
@@ -1392,47 +1128,7 @@
           <w:sz w:val="19"/>
           <w:szCs w:val="19"/>
         </w:rPr>
-        <w:t>&lt;</w:t>
-      </w:r>
-      <w:proofErr w:type="spellStart"/>
-      <w:r>
-        <w:rPr>
-          <w:rFonts w:ascii="Consolas" w:hAnsi="Consolas" w:cs="Consolas"/>
-          <w:color w:val="808080"/>
-          <w:sz w:val="19"/>
-          <w:szCs w:val="19"/>
-        </w:rPr>
-        <w:t>param</w:t>
-      </w:r>
-      <w:proofErr w:type="spellEnd"/>
-      <w:r>
-        <w:rPr>
-          <w:rFonts w:ascii="Consolas" w:hAnsi="Consolas" w:cs="Consolas"/>
-          <w:color w:val="808080"/>
-          <w:sz w:val="19"/>
-          <w:szCs w:val="19"/>
-        </w:rPr>
-        <w:t xml:space="preserve"> name="sender"&gt;&lt;/</w:t>
-      </w:r>
-      <w:proofErr w:type="spellStart"/>
-      <w:r>
-        <w:rPr>
-          <w:rFonts w:ascii="Consolas" w:hAnsi="Consolas" w:cs="Consolas"/>
-          <w:color w:val="808080"/>
-          <w:sz w:val="19"/>
-          <w:szCs w:val="19"/>
-        </w:rPr>
-        <w:t>param</w:t>
-      </w:r>
-      <w:proofErr w:type="spellEnd"/>
-      <w:r>
-        <w:rPr>
-          <w:rFonts w:ascii="Consolas" w:hAnsi="Consolas" w:cs="Consolas"/>
-          <w:color w:val="808080"/>
-          <w:sz w:val="19"/>
-          <w:szCs w:val="19"/>
-        </w:rPr>
-        <w:t>&gt;</w:t>
+        <w:t>&lt;param name="sender"&gt;&lt;/param&gt;</w:t>
       </w:r>
     </w:p>
     <w:p>
@@ -1473,78 +1169,26 @@
           <w:sz w:val="19"/>
           <w:szCs w:val="19"/>
         </w:rPr>
-        <w:t>&lt;</w:t>
-      </w:r>
-      <w:proofErr w:type="spellStart"/>
-      <w:r>
-        <w:rPr>
-          <w:rFonts w:ascii="Consolas" w:hAnsi="Consolas" w:cs="Consolas"/>
-          <w:color w:val="808080"/>
-          <w:sz w:val="19"/>
-          <w:szCs w:val="19"/>
-        </w:rPr>
-        <w:t>param</w:t>
-      </w:r>
-      <w:proofErr w:type="spellEnd"/>
-      <w:r>
-        <w:rPr>
-          <w:rFonts w:ascii="Consolas" w:hAnsi="Consolas" w:cs="Consolas"/>
-          <w:color w:val="808080"/>
-          <w:sz w:val="19"/>
-          <w:szCs w:val="19"/>
-        </w:rPr>
-        <w:t xml:space="preserve"> name="e"&gt;&lt;/</w:t>
-      </w:r>
-      <w:proofErr w:type="spellStart"/>
-      <w:r>
-        <w:rPr>
-          <w:rFonts w:ascii="Consolas" w:hAnsi="Consolas" w:cs="Consolas"/>
-          <w:color w:val="808080"/>
-          <w:sz w:val="19"/>
-          <w:szCs w:val="19"/>
-        </w:rPr>
-        <w:t>param</w:t>
-      </w:r>
-      <w:proofErr w:type="spellEnd"/>
-      <w:r>
-        <w:rPr>
-          <w:rFonts w:ascii="Consolas" w:hAnsi="Consolas" w:cs="Consolas"/>
-          <w:color w:val="808080"/>
-          <w:sz w:val="19"/>
-          <w:szCs w:val="19"/>
-        </w:rPr>
-        <w:t>&gt;</w:t>
-      </w:r>
-    </w:p>
-    <w:p>
-      <w:pPr>
-        <w:pStyle w:val="ListParagraph"/>
-        <w:rPr>
-          <w:rFonts w:ascii="Consolas" w:hAnsi="Consolas" w:cs="Consolas"/>
-          <w:sz w:val="19"/>
-          <w:szCs w:val="19"/>
-        </w:rPr>
-      </w:pPr>
-      <w:proofErr w:type="spellStart"/>
-      <w:proofErr w:type="gramStart"/>
-      <w:r>
-        <w:rPr>
-          <w:rFonts w:ascii="Consolas" w:hAnsi="Consolas" w:cs="Consolas"/>
-          <w:sz w:val="19"/>
-          <w:szCs w:val="19"/>
-        </w:rPr>
-        <w:t>ThisIsSubMethod</w:t>
-      </w:r>
-      <w:proofErr w:type="spellEnd"/>
-      <w:r>
-        <w:rPr>
-          <w:rFonts w:ascii="Consolas" w:hAnsi="Consolas" w:cs="Consolas"/>
-          <w:sz w:val="19"/>
-          <w:szCs w:val="19"/>
-        </w:rPr>
-        <w:t>(</w:t>
-      </w:r>
-      <w:proofErr w:type="gramEnd"/>
+        <w:t>&lt;param name="e"&gt;&lt;/param&gt;</w:t>
+      </w:r>
+    </w:p>
+    <w:p>
+      <w:pPr>
+        <w:pStyle w:val="ListParagraph"/>
+        <w:rPr>
+          <w:rFonts w:ascii="Consolas" w:hAnsi="Consolas" w:cs="Consolas"/>
+          <w:sz w:val="19"/>
+          <w:szCs w:val="19"/>
+        </w:rPr>
+      </w:pPr>
+      <w:r>
+        <w:rPr>
+          <w:rFonts w:ascii="Consolas" w:hAnsi="Consolas" w:cs="Consolas"/>
+          <w:sz w:val="19"/>
+          <w:szCs w:val="19"/>
+        </w:rPr>
+        <w:t>ThisIsSubMethod(</w:t>
+      </w:r>
       <w:r>
         <w:rPr>
           <w:rFonts w:ascii="Consolas" w:hAnsi="Consolas" w:cs="Consolas"/>
@@ -1562,7 +1206,6 @@
         </w:rPr>
         <w:t xml:space="preserve"> sender, </w:t>
       </w:r>
-      <w:proofErr w:type="spellStart"/>
       <w:r>
         <w:rPr>
           <w:rFonts w:ascii="Consolas" w:hAnsi="Consolas" w:cs="Consolas"/>
@@ -1572,7 +1215,6 @@
         </w:rPr>
         <w:t>EventArgs</w:t>
       </w:r>
-      <w:proofErr w:type="spellEnd"/>
       <w:r>
         <w:rPr>
           <w:rFonts w:ascii="Consolas" w:hAnsi="Consolas" w:cs="Consolas"/>
@@ -1683,7 +1325,6 @@
           <w:szCs w:val="19"/>
         </w:rPr>
       </w:pPr>
-      <w:proofErr w:type="gramStart"/>
       <w:r>
         <w:rPr>
           <w:rFonts w:ascii="Consolas" w:hAnsi="Consolas" w:cs="Consolas"/>
@@ -1693,7 +1334,6 @@
         </w:rPr>
         <w:t>private</w:t>
       </w:r>
-      <w:proofErr w:type="gramEnd"/>
       <w:r>
         <w:rPr>
           <w:rFonts w:ascii="Consolas" w:hAnsi="Consolas" w:cs="Consolas"/>
@@ -1702,7 +1342,6 @@
         </w:rPr>
         <w:t xml:space="preserve"> </w:t>
       </w:r>
-      <w:proofErr w:type="spellStart"/>
       <w:r>
         <w:rPr>
           <w:rFonts w:ascii="Consolas" w:hAnsi="Consolas" w:cs="Consolas"/>
@@ -1712,7 +1351,6 @@
         </w:rPr>
         <w:t>int</w:t>
       </w:r>
-      <w:proofErr w:type="spellEnd"/>
       <w:r>
         <w:rPr>
           <w:rFonts w:ascii="Consolas" w:hAnsi="Consolas" w:cs="Consolas"/>
@@ -1721,23 +1359,21 @@
         </w:rPr>
         <w:t xml:space="preserve"> </w:t>
       </w:r>
-      <w:proofErr w:type="spellStart"/>
-      <w:r>
-        <w:rPr>
-          <w:rFonts w:ascii="Consolas" w:hAnsi="Consolas" w:cs="Consolas"/>
-          <w:sz w:val="19"/>
-          <w:szCs w:val="19"/>
-        </w:rPr>
-        <w:t>doNotAccessThis</w:t>
-      </w:r>
-      <w:proofErr w:type="spellEnd"/>
-      <w:r>
-        <w:rPr>
-          <w:rFonts w:ascii="Consolas" w:hAnsi="Consolas" w:cs="Consolas"/>
-          <w:sz w:val="19"/>
-          <w:szCs w:val="19"/>
-        </w:rPr>
-        <w:t>;</w:t>
+      <w:r>
+        <w:rPr>
+          <w:rFonts w:ascii="Consolas" w:hAnsi="Consolas" w:cs="Consolas"/>
+          <w:sz w:val="19"/>
+          <w:szCs w:val="19"/>
+        </w:rPr>
+        <w:t>_</w:t>
+      </w:r>
+      <w:r>
+        <w:rPr>
+          <w:rFonts w:ascii="Consolas" w:hAnsi="Consolas" w:cs="Consolas"/>
+          <w:sz w:val="19"/>
+          <w:szCs w:val="19"/>
+        </w:rPr>
+        <w:t>doNotAccessThis;</w:t>
       </w:r>
     </w:p>
     <w:p>
@@ -1768,7 +1404,6 @@
         </w:rPr>
         <w:tab/>
       </w:r>
-      <w:proofErr w:type="gramStart"/>
       <w:r>
         <w:rPr>
           <w:rFonts w:ascii="Consolas" w:hAnsi="Consolas" w:cs="Consolas"/>
@@ -1778,7 +1413,6 @@
         </w:rPr>
         <w:t>public</w:t>
       </w:r>
-      <w:proofErr w:type="gramEnd"/>
       <w:r>
         <w:rPr>
           <w:rFonts w:ascii="Consolas" w:hAnsi="Consolas" w:cs="Consolas"/>
@@ -1787,7 +1421,6 @@
         </w:rPr>
         <w:t xml:space="preserve"> </w:t>
       </w:r>
-      <w:proofErr w:type="spellStart"/>
       <w:r>
         <w:rPr>
           <w:rFonts w:ascii="Consolas" w:hAnsi="Consolas" w:cs="Consolas"/>
@@ -1797,25 +1430,14 @@
         </w:rPr>
         <w:t>int</w:t>
       </w:r>
-      <w:proofErr w:type="spellEnd"/>
-      <w:r>
-        <w:rPr>
-          <w:rFonts w:ascii="Consolas" w:hAnsi="Consolas" w:cs="Consolas"/>
-          <w:sz w:val="19"/>
-          <w:szCs w:val="19"/>
-        </w:rPr>
-        <w:t xml:space="preserve"> </w:t>
-      </w:r>
-      <w:proofErr w:type="spellStart"/>
-      <w:r>
-        <w:rPr>
-          <w:rFonts w:ascii="Consolas" w:hAnsi="Consolas" w:cs="Consolas"/>
-          <w:sz w:val="19"/>
-          <w:szCs w:val="19"/>
-        </w:rPr>
-        <w:t>AccessThis</w:t>
-      </w:r>
-      <w:proofErr w:type="spellEnd"/>
+      <w:r>
+        <w:rPr>
+          <w:rFonts w:ascii="Consolas" w:hAnsi="Consolas" w:cs="Consolas"/>
+          <w:sz w:val="19"/>
+          <w:szCs w:val="19"/>
+        </w:rPr>
+        <w:t xml:space="preserve"> AccessThis</w:t>
+      </w:r>
     </w:p>
     <w:p>
       <w:pPr>
@@ -1875,7 +1497,6 @@
         </w:rPr>
         <w:tab/>
       </w:r>
-      <w:proofErr w:type="gramStart"/>
       <w:r>
         <w:rPr>
           <w:rFonts w:ascii="Consolas" w:hAnsi="Consolas" w:cs="Consolas"/>
@@ -1885,7 +1506,6 @@
         </w:rPr>
         <w:t>get</w:t>
       </w:r>
-      <w:proofErr w:type="gramEnd"/>
       <w:r>
         <w:rPr>
           <w:rFonts w:ascii="Consolas" w:hAnsi="Consolas" w:cs="Consolas"/>
@@ -1911,23 +1531,21 @@
         </w:rPr>
         <w:t xml:space="preserve"> </w:t>
       </w:r>
-      <w:proofErr w:type="spellStart"/>
-      <w:r>
-        <w:rPr>
-          <w:rFonts w:ascii="Consolas" w:hAnsi="Consolas" w:cs="Consolas"/>
-          <w:sz w:val="19"/>
-          <w:szCs w:val="19"/>
-        </w:rPr>
-        <w:t>doNotAccessThis</w:t>
-      </w:r>
-      <w:proofErr w:type="spellEnd"/>
-      <w:r>
-        <w:rPr>
-          <w:rFonts w:ascii="Consolas" w:hAnsi="Consolas" w:cs="Consolas"/>
-          <w:sz w:val="19"/>
-          <w:szCs w:val="19"/>
-        </w:rPr>
-        <w:t>; }</w:t>
+      <w:r>
+        <w:rPr>
+          <w:rFonts w:ascii="Consolas" w:hAnsi="Consolas" w:cs="Consolas"/>
+          <w:sz w:val="19"/>
+          <w:szCs w:val="19"/>
+        </w:rPr>
+        <w:t>_</w:t>
+      </w:r>
+      <w:r>
+        <w:rPr>
+          <w:rFonts w:ascii="Consolas" w:hAnsi="Consolas" w:cs="Consolas"/>
+          <w:sz w:val="19"/>
+          <w:szCs w:val="19"/>
+        </w:rPr>
+        <w:t>doNotAccessThis; }</w:t>
       </w:r>
     </w:p>
     <w:p>
@@ -1958,7 +1576,6 @@
         </w:rPr>
         <w:tab/>
       </w:r>
-      <w:proofErr w:type="gramStart"/>
       <w:r>
         <w:rPr>
           <w:rFonts w:ascii="Consolas" w:hAnsi="Consolas" w:cs="Consolas"/>
@@ -1968,7 +1585,6 @@
         </w:rPr>
         <w:t>set</w:t>
       </w:r>
-      <w:proofErr w:type="gramEnd"/>
       <w:r>
         <w:rPr>
           <w:rFonts w:ascii="Consolas" w:hAnsi="Consolas" w:cs="Consolas"/>
@@ -1977,23 +1593,21 @@
         </w:rPr>
         <w:t xml:space="preserve"> { </w:t>
       </w:r>
-      <w:proofErr w:type="spellStart"/>
-      <w:r>
-        <w:rPr>
-          <w:rFonts w:ascii="Consolas" w:hAnsi="Consolas" w:cs="Consolas"/>
-          <w:sz w:val="19"/>
-          <w:szCs w:val="19"/>
-        </w:rPr>
-        <w:t>doNotAccessThis</w:t>
-      </w:r>
-      <w:proofErr w:type="spellEnd"/>
-      <w:r>
-        <w:rPr>
-          <w:rFonts w:ascii="Consolas" w:hAnsi="Consolas" w:cs="Consolas"/>
-          <w:sz w:val="19"/>
-          <w:szCs w:val="19"/>
-        </w:rPr>
-        <w:t xml:space="preserve"> = </w:t>
+      <w:r>
+        <w:rPr>
+          <w:rFonts w:ascii="Consolas" w:hAnsi="Consolas" w:cs="Consolas"/>
+          <w:sz w:val="19"/>
+          <w:szCs w:val="19"/>
+        </w:rPr>
+        <w:t>_</w:t>
+      </w:r>
+      <w:r>
+        <w:rPr>
+          <w:rFonts w:ascii="Consolas" w:hAnsi="Consolas" w:cs="Consolas"/>
+          <w:sz w:val="19"/>
+          <w:szCs w:val="19"/>
+        </w:rPr>
+        <w:t xml:space="preserve">doNotAccessThis = </w:t>
       </w:r>
       <w:r>
         <w:rPr>
@@ -2066,7 +1680,6 @@
           <w:szCs w:val="19"/>
         </w:rPr>
       </w:pPr>
-      <w:proofErr w:type="gramStart"/>
       <w:r>
         <w:rPr>
           <w:rFonts w:ascii="Consolas" w:hAnsi="Consolas" w:cs="Consolas"/>
@@ -2076,7 +1689,6 @@
         </w:rPr>
         <w:t>public</w:t>
       </w:r>
-      <w:proofErr w:type="gramEnd"/>
       <w:r>
         <w:rPr>
           <w:rFonts w:ascii="Consolas" w:hAnsi="Consolas" w:cs="Consolas"/>
@@ -2102,7 +1714,6 @@
         </w:rPr>
         <w:t xml:space="preserve"> </w:t>
       </w:r>
-      <w:proofErr w:type="spellStart"/>
       <w:r>
         <w:rPr>
           <w:rFonts w:ascii="Consolas" w:hAnsi="Consolas" w:cs="Consolas"/>
@@ -2112,32 +1723,13 @@
         </w:rPr>
         <w:t>int</w:t>
       </w:r>
-      <w:proofErr w:type="spellEnd"/>
-      <w:r>
-        <w:rPr>
-          <w:rFonts w:ascii="Consolas" w:hAnsi="Consolas" w:cs="Consolas"/>
-          <w:sz w:val="19"/>
-          <w:szCs w:val="19"/>
-        </w:rPr>
-        <w:t xml:space="preserve"> </w:t>
-      </w:r>
-      <w:proofErr w:type="spellStart"/>
-      <w:r>
-        <w:rPr>
-          <w:rFonts w:ascii="Consolas" w:hAnsi="Consolas" w:cs="Consolas"/>
-          <w:sz w:val="19"/>
-          <w:szCs w:val="19"/>
-        </w:rPr>
-        <w:t>ThisIsContanct</w:t>
-      </w:r>
-      <w:proofErr w:type="spellEnd"/>
-      <w:r>
-        <w:rPr>
-          <w:rFonts w:ascii="Consolas" w:hAnsi="Consolas" w:cs="Consolas"/>
-          <w:sz w:val="19"/>
-          <w:szCs w:val="19"/>
-        </w:rPr>
-        <w:t xml:space="preserve"> = 123;</w:t>
+      <w:r>
+        <w:rPr>
+          <w:rFonts w:ascii="Consolas" w:hAnsi="Consolas" w:cs="Consolas"/>
+          <w:sz w:val="19"/>
+          <w:szCs w:val="19"/>
+        </w:rPr>
+        <w:t xml:space="preserve"> ThisIsContanct = 123;</w:t>
       </w:r>
     </w:p>
     <w:p>
@@ -2176,6 +1768,14 @@
           <w:szCs w:val="19"/>
         </w:rPr>
         <w:t>-Session variables</w:t>
+      </w:r>
+      <w:r>
+        <w:rPr>
+          <w:rFonts w:ascii="Consolas" w:hAnsi="Consolas" w:cs="Consolas"/>
+          <w:sz w:val="19"/>
+          <w:szCs w:val="19"/>
+        </w:rPr>
+        <w:t>/Viewstate</w:t>
       </w:r>
     </w:p>
     <w:p>
@@ -2210,7 +1810,6 @@
           <w:szCs w:val="19"/>
         </w:rPr>
       </w:pPr>
-      <w:proofErr w:type="gramStart"/>
       <w:r>
         <w:rPr>
           <w:rFonts w:ascii="Consolas" w:hAnsi="Consolas" w:cs="Consolas"/>
@@ -2220,7 +1819,6 @@
         </w:rPr>
         <w:t>public</w:t>
       </w:r>
-      <w:proofErr w:type="gramEnd"/>
       <w:r>
         <w:rPr>
           <w:rFonts w:ascii="Consolas" w:hAnsi="Consolas" w:cs="Consolas"/>
@@ -2229,7 +1827,6 @@
         </w:rPr>
         <w:t xml:space="preserve"> </w:t>
       </w:r>
-      <w:proofErr w:type="spellStart"/>
       <w:r>
         <w:rPr>
           <w:rFonts w:ascii="Consolas" w:hAnsi="Consolas" w:cs="Consolas"/>
@@ -2239,7 +1836,6 @@
         </w:rPr>
         <w:t>int</w:t>
       </w:r>
-      <w:proofErr w:type="spellEnd"/>
       <w:r>
         <w:rPr>
           <w:rFonts w:ascii="Consolas" w:hAnsi="Consolas" w:cs="Consolas"/>
@@ -2292,7 +1888,6 @@
         </w:rPr>
         <w:t xml:space="preserve">        </w:t>
       </w:r>
-      <w:proofErr w:type="gramStart"/>
       <w:r>
         <w:rPr>
           <w:rFonts w:ascii="Consolas" w:hAnsi="Consolas" w:cs="Consolas"/>
@@ -2302,7 +1897,6 @@
         </w:rPr>
         <w:t>get</w:t>
       </w:r>
-      <w:proofErr w:type="gramEnd"/>
       <w:r>
         <w:rPr>
           <w:rFonts w:ascii="Consolas" w:hAnsi="Consolas" w:cs="Consolas"/>
@@ -2343,25 +1937,7 @@
           <w:sz w:val="19"/>
           <w:szCs w:val="19"/>
         </w:rPr>
-        <w:t>.ToInt32(</w:t>
-      </w:r>
-      <w:proofErr w:type="spellStart"/>
-      <w:r>
-        <w:rPr>
-          <w:rFonts w:ascii="Consolas" w:hAnsi="Consolas" w:cs="Consolas"/>
-          <w:sz w:val="19"/>
-          <w:szCs w:val="19"/>
-        </w:rPr>
-        <w:t>ViewState</w:t>
-      </w:r>
-      <w:proofErr w:type="spellEnd"/>
-      <w:r>
-        <w:rPr>
-          <w:rFonts w:ascii="Consolas" w:hAnsi="Consolas" w:cs="Consolas"/>
-          <w:sz w:val="19"/>
-          <w:szCs w:val="19"/>
-        </w:rPr>
-        <w:t>[</w:t>
+        <w:t>.ToInt32(ViewState[</w:t>
       </w:r>
       <w:r>
         <w:rPr>
@@ -2402,7 +1978,6 @@
         </w:rPr>
         <w:t xml:space="preserve">        </w:t>
       </w:r>
-      <w:proofErr w:type="gramStart"/>
       <w:r>
         <w:rPr>
           <w:rFonts w:ascii="Consolas" w:hAnsi="Consolas" w:cs="Consolas"/>
@@ -2412,32 +1987,13 @@
         </w:rPr>
         <w:t>set</w:t>
       </w:r>
-      <w:proofErr w:type="gramEnd"/>
-      <w:r>
-        <w:rPr>
-          <w:rFonts w:ascii="Consolas" w:hAnsi="Consolas" w:cs="Consolas"/>
-          <w:sz w:val="19"/>
-          <w:szCs w:val="19"/>
-        </w:rPr>
-        <w:t xml:space="preserve"> { </w:t>
-      </w:r>
-      <w:proofErr w:type="spellStart"/>
-      <w:r>
-        <w:rPr>
-          <w:rFonts w:ascii="Consolas" w:hAnsi="Consolas" w:cs="Consolas"/>
-          <w:sz w:val="19"/>
-          <w:szCs w:val="19"/>
-        </w:rPr>
-        <w:t>ViewState</w:t>
-      </w:r>
-      <w:proofErr w:type="spellEnd"/>
-      <w:r>
-        <w:rPr>
-          <w:rFonts w:ascii="Consolas" w:hAnsi="Consolas" w:cs="Consolas"/>
-          <w:sz w:val="19"/>
-          <w:szCs w:val="19"/>
-        </w:rPr>
-        <w:t>[</w:t>
+      <w:r>
+        <w:rPr>
+          <w:rFonts w:ascii="Consolas" w:hAnsi="Consolas" w:cs="Consolas"/>
+          <w:sz w:val="19"/>
+          <w:szCs w:val="19"/>
+        </w:rPr>
+        <w:t xml:space="preserve"> { ViewState[</w:t>
       </w:r>
       <w:r>
         <w:rPr>
@@ -2557,18 +2113,8 @@
           <w:sz w:val="19"/>
           <w:szCs w:val="19"/>
         </w:rPr>
-        <w:t xml:space="preserve">Button – </w:t>
-      </w:r>
-      <w:proofErr w:type="spellStart"/>
-      <w:r>
-        <w:rPr>
-          <w:rFonts w:ascii="Consolas" w:hAnsi="Consolas" w:cs="Consolas"/>
-          <w:sz w:val="19"/>
-          <w:szCs w:val="19"/>
-        </w:rPr>
-        <w:t>btnOne</w:t>
-      </w:r>
-      <w:proofErr w:type="spellEnd"/>
+        <w:t>Button – btnOne</w:t>
+      </w:r>
     </w:p>
     <w:p>
       <w:pPr>
@@ -2583,34 +2129,14 @@
           <w:szCs w:val="19"/>
         </w:rPr>
       </w:pPr>
-      <w:proofErr w:type="spellStart"/>
-      <w:r>
-        <w:rPr>
-          <w:rFonts w:ascii="Consolas" w:hAnsi="Consolas" w:cs="Consolas"/>
-          <w:sz w:val="19"/>
-          <w:szCs w:val="19"/>
-        </w:rPr>
-        <w:t>TextBoxes</w:t>
-      </w:r>
-      <w:proofErr w:type="spellEnd"/>
-      <w:r>
-        <w:rPr>
-          <w:rFonts w:ascii="Consolas" w:hAnsi="Consolas" w:cs="Consolas"/>
-          <w:sz w:val="19"/>
-          <w:szCs w:val="19"/>
-        </w:rPr>
-        <w:t xml:space="preserve"> – </w:t>
-      </w:r>
-      <w:proofErr w:type="spellStart"/>
-      <w:r>
-        <w:rPr>
-          <w:rFonts w:ascii="Consolas" w:hAnsi="Consolas" w:cs="Consolas"/>
-          <w:sz w:val="19"/>
-          <w:szCs w:val="19"/>
-        </w:rPr>
-        <w:t>txtOne</w:t>
-      </w:r>
-      <w:proofErr w:type="spellEnd"/>
+      <w:r>
+        <w:rPr>
+          <w:rFonts w:ascii="Consolas" w:hAnsi="Consolas" w:cs="Consolas"/>
+          <w:sz w:val="19"/>
+          <w:szCs w:val="19"/>
+        </w:rPr>
+        <w:t>TextBoxes – txtOne</w:t>
+      </w:r>
     </w:p>
     <w:p>
       <w:pPr>
@@ -2625,34 +2151,14 @@
           <w:szCs w:val="19"/>
         </w:rPr>
       </w:pPr>
-      <w:proofErr w:type="spellStart"/>
-      <w:r>
-        <w:rPr>
-          <w:rFonts w:ascii="Consolas" w:hAnsi="Consolas" w:cs="Consolas"/>
-          <w:sz w:val="19"/>
-          <w:szCs w:val="19"/>
-        </w:rPr>
-        <w:t>Dropdownlist</w:t>
-      </w:r>
-      <w:proofErr w:type="spellEnd"/>
-      <w:r>
-        <w:rPr>
-          <w:rFonts w:ascii="Consolas" w:hAnsi="Consolas" w:cs="Consolas"/>
-          <w:sz w:val="19"/>
-          <w:szCs w:val="19"/>
-        </w:rPr>
-        <w:t xml:space="preserve"> – </w:t>
-      </w:r>
-      <w:proofErr w:type="spellStart"/>
-      <w:r>
-        <w:rPr>
-          <w:rFonts w:ascii="Consolas" w:hAnsi="Consolas" w:cs="Consolas"/>
-          <w:sz w:val="19"/>
-          <w:szCs w:val="19"/>
-        </w:rPr>
-        <w:t>drpOne</w:t>
-      </w:r>
-      <w:proofErr w:type="spellEnd"/>
+      <w:r>
+        <w:rPr>
+          <w:rFonts w:ascii="Consolas" w:hAnsi="Consolas" w:cs="Consolas"/>
+          <w:sz w:val="19"/>
+          <w:szCs w:val="19"/>
+        </w:rPr>
+        <w:t>Dropdownlist – drpOne</w:t>
+      </w:r>
     </w:p>
     <w:p>
       <w:pPr>
@@ -2667,34 +2173,14 @@
           <w:szCs w:val="19"/>
         </w:rPr>
       </w:pPr>
-      <w:proofErr w:type="spellStart"/>
-      <w:r>
-        <w:rPr>
-          <w:rFonts w:ascii="Consolas" w:hAnsi="Consolas" w:cs="Consolas"/>
-          <w:sz w:val="19"/>
-          <w:szCs w:val="19"/>
-        </w:rPr>
-        <w:t>Combobox</w:t>
-      </w:r>
-      <w:proofErr w:type="spellEnd"/>
-      <w:r>
-        <w:rPr>
-          <w:rFonts w:ascii="Consolas" w:hAnsi="Consolas" w:cs="Consolas"/>
-          <w:sz w:val="19"/>
-          <w:szCs w:val="19"/>
-        </w:rPr>
-        <w:t xml:space="preserve"> – </w:t>
-      </w:r>
-      <w:proofErr w:type="spellStart"/>
-      <w:r>
-        <w:rPr>
-          <w:rFonts w:ascii="Consolas" w:hAnsi="Consolas" w:cs="Consolas"/>
-          <w:sz w:val="19"/>
-          <w:szCs w:val="19"/>
-        </w:rPr>
-        <w:t>cmbOne</w:t>
-      </w:r>
-      <w:proofErr w:type="spellEnd"/>
+      <w:r>
+        <w:rPr>
+          <w:rFonts w:ascii="Consolas" w:hAnsi="Consolas" w:cs="Consolas"/>
+          <w:sz w:val="19"/>
+          <w:szCs w:val="19"/>
+        </w:rPr>
+        <w:t>Combobox – cmbOne</w:t>
+      </w:r>
     </w:p>
     <w:p>
       <w:pPr>
@@ -2709,34 +2195,14 @@
           <w:szCs w:val="19"/>
         </w:rPr>
       </w:pPr>
-      <w:proofErr w:type="spellStart"/>
-      <w:r>
-        <w:rPr>
-          <w:rFonts w:ascii="Consolas" w:hAnsi="Consolas" w:cs="Consolas"/>
-          <w:sz w:val="19"/>
-          <w:szCs w:val="19"/>
-        </w:rPr>
-        <w:t>TextArea</w:t>
-      </w:r>
-      <w:proofErr w:type="spellEnd"/>
-      <w:r>
-        <w:rPr>
-          <w:rFonts w:ascii="Consolas" w:hAnsi="Consolas" w:cs="Consolas"/>
-          <w:sz w:val="19"/>
-          <w:szCs w:val="19"/>
-        </w:rPr>
-        <w:t xml:space="preserve"> – </w:t>
-      </w:r>
-      <w:proofErr w:type="spellStart"/>
-      <w:r>
-        <w:rPr>
-          <w:rFonts w:ascii="Consolas" w:hAnsi="Consolas" w:cs="Consolas"/>
-          <w:sz w:val="19"/>
-          <w:szCs w:val="19"/>
-        </w:rPr>
-        <w:t>areaONe</w:t>
-      </w:r>
-      <w:proofErr w:type="spellEnd"/>
+      <w:r>
+        <w:rPr>
+          <w:rFonts w:ascii="Consolas" w:hAnsi="Consolas" w:cs="Consolas"/>
+          <w:sz w:val="19"/>
+          <w:szCs w:val="19"/>
+        </w:rPr>
+        <w:t>TextArea – areaONe</w:t>
+      </w:r>
     </w:p>
     <w:p>
       <w:pPr>
@@ -2751,34 +2217,14 @@
           <w:szCs w:val="19"/>
         </w:rPr>
       </w:pPr>
-      <w:proofErr w:type="spellStart"/>
-      <w:r>
-        <w:rPr>
-          <w:rFonts w:ascii="Consolas" w:hAnsi="Consolas" w:cs="Consolas"/>
-          <w:sz w:val="19"/>
-          <w:szCs w:val="19"/>
-        </w:rPr>
-        <w:t>RadioButton</w:t>
-      </w:r>
-      <w:proofErr w:type="spellEnd"/>
-      <w:r>
-        <w:rPr>
-          <w:rFonts w:ascii="Consolas" w:hAnsi="Consolas" w:cs="Consolas"/>
-          <w:sz w:val="19"/>
-          <w:szCs w:val="19"/>
-        </w:rPr>
-        <w:t xml:space="preserve"> – </w:t>
-      </w:r>
-      <w:proofErr w:type="spellStart"/>
-      <w:r>
-        <w:rPr>
-          <w:rFonts w:ascii="Consolas" w:hAnsi="Consolas" w:cs="Consolas"/>
-          <w:sz w:val="19"/>
-          <w:szCs w:val="19"/>
-        </w:rPr>
-        <w:t>rbtn</w:t>
-      </w:r>
-      <w:proofErr w:type="spellEnd"/>
+      <w:r>
+        <w:rPr>
+          <w:rFonts w:ascii="Consolas" w:hAnsi="Consolas" w:cs="Consolas"/>
+          <w:sz w:val="19"/>
+          <w:szCs w:val="19"/>
+        </w:rPr>
+        <w:t>RadioButton – rbtn</w:t>
+      </w:r>
     </w:p>
     <w:p>
       <w:pPr>
@@ -2793,34 +2239,14 @@
           <w:szCs w:val="19"/>
         </w:rPr>
       </w:pPr>
-      <w:proofErr w:type="spellStart"/>
-      <w:r>
-        <w:rPr>
-          <w:rFonts w:ascii="Consolas" w:hAnsi="Consolas" w:cs="Consolas"/>
-          <w:sz w:val="19"/>
-          <w:szCs w:val="19"/>
-        </w:rPr>
-        <w:t>RadionButtonList</w:t>
-      </w:r>
-      <w:proofErr w:type="spellEnd"/>
-      <w:r>
-        <w:rPr>
-          <w:rFonts w:ascii="Consolas" w:hAnsi="Consolas" w:cs="Consolas"/>
-          <w:sz w:val="19"/>
-          <w:szCs w:val="19"/>
-        </w:rPr>
-        <w:t xml:space="preserve"> – </w:t>
-      </w:r>
-      <w:proofErr w:type="spellStart"/>
-      <w:r>
-        <w:rPr>
-          <w:rFonts w:ascii="Consolas" w:hAnsi="Consolas" w:cs="Consolas"/>
-          <w:sz w:val="19"/>
-          <w:szCs w:val="19"/>
-        </w:rPr>
-        <w:t>rbtnlOne</w:t>
-      </w:r>
-      <w:proofErr w:type="spellEnd"/>
+      <w:r>
+        <w:rPr>
+          <w:rFonts w:ascii="Consolas" w:hAnsi="Consolas" w:cs="Consolas"/>
+          <w:sz w:val="19"/>
+          <w:szCs w:val="19"/>
+        </w:rPr>
+        <w:t>RadionButtonList – rbtnlOne</w:t>
+      </w:r>
     </w:p>
     <w:p>
       <w:pPr>
@@ -2841,18 +2267,8 @@
           <w:sz w:val="19"/>
           <w:szCs w:val="19"/>
         </w:rPr>
-        <w:t xml:space="preserve">Checkbox – </w:t>
-      </w:r>
-      <w:proofErr w:type="spellStart"/>
-      <w:r>
-        <w:rPr>
-          <w:rFonts w:ascii="Consolas" w:hAnsi="Consolas" w:cs="Consolas"/>
-          <w:sz w:val="19"/>
-          <w:szCs w:val="19"/>
-        </w:rPr>
-        <w:t>chkOne</w:t>
-      </w:r>
-      <w:proofErr w:type="spellEnd"/>
+        <w:t>Checkbox – chkOne</w:t>
+      </w:r>
     </w:p>
     <w:p>
       <w:pPr>
@@ -2867,34 +2283,14 @@
           <w:szCs w:val="19"/>
         </w:rPr>
       </w:pPr>
-      <w:proofErr w:type="spellStart"/>
-      <w:r>
-        <w:rPr>
-          <w:rFonts w:ascii="Consolas" w:hAnsi="Consolas" w:cs="Consolas"/>
-          <w:sz w:val="19"/>
-          <w:szCs w:val="19"/>
-        </w:rPr>
-        <w:t>CheckboxList</w:t>
-      </w:r>
-      <w:proofErr w:type="spellEnd"/>
-      <w:r>
-        <w:rPr>
-          <w:rFonts w:ascii="Consolas" w:hAnsi="Consolas" w:cs="Consolas"/>
-          <w:sz w:val="19"/>
-          <w:szCs w:val="19"/>
-        </w:rPr>
-        <w:t xml:space="preserve"> – </w:t>
-      </w:r>
-      <w:proofErr w:type="spellStart"/>
-      <w:r>
-        <w:rPr>
-          <w:rFonts w:ascii="Consolas" w:hAnsi="Consolas" w:cs="Consolas"/>
-          <w:sz w:val="19"/>
-          <w:szCs w:val="19"/>
-        </w:rPr>
-        <w:t>chklOne</w:t>
-      </w:r>
-      <w:proofErr w:type="spellEnd"/>
+      <w:r>
+        <w:rPr>
+          <w:rFonts w:ascii="Consolas" w:hAnsi="Consolas" w:cs="Consolas"/>
+          <w:sz w:val="19"/>
+          <w:szCs w:val="19"/>
+        </w:rPr>
+        <w:t>CheckboxList – chklOne</w:t>
+      </w:r>
     </w:p>
     <w:p>
       <w:pPr>
@@ -2915,18 +2311,8 @@
           <w:sz w:val="19"/>
           <w:szCs w:val="19"/>
         </w:rPr>
-        <w:t xml:space="preserve">Html Table – </w:t>
-      </w:r>
-      <w:proofErr w:type="spellStart"/>
-      <w:r>
-        <w:rPr>
-          <w:rFonts w:ascii="Consolas" w:hAnsi="Consolas" w:cs="Consolas"/>
-          <w:sz w:val="19"/>
-          <w:szCs w:val="19"/>
-        </w:rPr>
-        <w:t>tblOne</w:t>
-      </w:r>
-      <w:proofErr w:type="spellEnd"/>
+        <w:t>Html Table – tblOne</w:t>
+      </w:r>
     </w:p>
     <w:p>
       <w:pPr>
@@ -2947,18 +2333,8 @@
           <w:sz w:val="19"/>
           <w:szCs w:val="19"/>
         </w:rPr>
-        <w:t xml:space="preserve">Html Table rows – </w:t>
-      </w:r>
-      <w:proofErr w:type="spellStart"/>
-      <w:r>
-        <w:rPr>
-          <w:rFonts w:ascii="Consolas" w:hAnsi="Consolas" w:cs="Consolas"/>
-          <w:sz w:val="19"/>
-          <w:szCs w:val="19"/>
-        </w:rPr>
-        <w:t>trowOne</w:t>
-      </w:r>
-      <w:proofErr w:type="spellEnd"/>
+        <w:t>Html Table rows – trowOne</w:t>
+      </w:r>
     </w:p>
     <w:p>
       <w:pPr>
@@ -2989,7 +2365,6 @@
         </w:rPr>
         <w:t>–</w:t>
       </w:r>
-      <w:proofErr w:type="spellStart"/>
       <w:r>
         <w:rPr>
           <w:rFonts w:ascii="Consolas" w:hAnsi="Consolas" w:cs="Consolas"/>
@@ -2998,7 +2373,6 @@
         </w:rPr>
         <w:t>tcellOne</w:t>
       </w:r>
-      <w:proofErr w:type="spellEnd"/>
     </w:p>
     <w:p>
       <w:pPr>
@@ -3013,34 +2387,14 @@
           <w:szCs w:val="19"/>
         </w:rPr>
       </w:pPr>
-      <w:proofErr w:type="spellStart"/>
-      <w:r>
-        <w:rPr>
-          <w:rFonts w:ascii="Consolas" w:hAnsi="Consolas" w:cs="Consolas"/>
-          <w:sz w:val="19"/>
-          <w:szCs w:val="19"/>
-        </w:rPr>
-        <w:t>Listview</w:t>
-      </w:r>
-      <w:proofErr w:type="spellEnd"/>
-      <w:r>
-        <w:rPr>
-          <w:rFonts w:ascii="Consolas" w:hAnsi="Consolas" w:cs="Consolas"/>
-          <w:sz w:val="19"/>
-          <w:szCs w:val="19"/>
-        </w:rPr>
-        <w:t xml:space="preserve"> – </w:t>
-      </w:r>
-      <w:proofErr w:type="spellStart"/>
-      <w:r>
-        <w:rPr>
-          <w:rFonts w:ascii="Consolas" w:hAnsi="Consolas" w:cs="Consolas"/>
-          <w:sz w:val="19"/>
-          <w:szCs w:val="19"/>
-        </w:rPr>
-        <w:t>lstvOne</w:t>
-      </w:r>
-      <w:proofErr w:type="spellEnd"/>
+      <w:r>
+        <w:rPr>
+          <w:rFonts w:ascii="Consolas" w:hAnsi="Consolas" w:cs="Consolas"/>
+          <w:sz w:val="19"/>
+          <w:szCs w:val="19"/>
+        </w:rPr>
+        <w:t>Listview – lstvOne</w:t>
+      </w:r>
     </w:p>
     <w:p>
       <w:pPr>
@@ -3055,34 +2409,14 @@
           <w:szCs w:val="19"/>
         </w:rPr>
       </w:pPr>
-      <w:proofErr w:type="spellStart"/>
-      <w:r>
-        <w:rPr>
-          <w:rFonts w:ascii="Consolas" w:hAnsi="Consolas" w:cs="Consolas"/>
-          <w:sz w:val="19"/>
-          <w:szCs w:val="19"/>
-        </w:rPr>
-        <w:t>Datagrid</w:t>
-      </w:r>
-      <w:proofErr w:type="spellEnd"/>
-      <w:r>
-        <w:rPr>
-          <w:rFonts w:ascii="Consolas" w:hAnsi="Consolas" w:cs="Consolas"/>
-          <w:sz w:val="19"/>
-          <w:szCs w:val="19"/>
-        </w:rPr>
-        <w:t xml:space="preserve"> – </w:t>
-      </w:r>
-      <w:proofErr w:type="spellStart"/>
-      <w:r>
-        <w:rPr>
-          <w:rFonts w:ascii="Consolas" w:hAnsi="Consolas" w:cs="Consolas"/>
-          <w:sz w:val="19"/>
-          <w:szCs w:val="19"/>
-        </w:rPr>
-        <w:t>grdOne</w:t>
-      </w:r>
-      <w:proofErr w:type="spellEnd"/>
+      <w:r>
+        <w:rPr>
+          <w:rFonts w:ascii="Consolas" w:hAnsi="Consolas" w:cs="Consolas"/>
+          <w:sz w:val="19"/>
+          <w:szCs w:val="19"/>
+        </w:rPr>
+        <w:t>Datagrid – grdOne</w:t>
+      </w:r>
     </w:p>
     <w:p>
       <w:pPr>
@@ -3097,34 +2431,14 @@
           <w:szCs w:val="19"/>
         </w:rPr>
       </w:pPr>
-      <w:proofErr w:type="spellStart"/>
-      <w:r>
-        <w:rPr>
-          <w:rFonts w:ascii="Consolas" w:hAnsi="Consolas" w:cs="Consolas"/>
-          <w:sz w:val="19"/>
-          <w:szCs w:val="19"/>
-        </w:rPr>
-        <w:t>Gridview</w:t>
-      </w:r>
-      <w:proofErr w:type="spellEnd"/>
-      <w:r>
-        <w:rPr>
-          <w:rFonts w:ascii="Consolas" w:hAnsi="Consolas" w:cs="Consolas"/>
-          <w:sz w:val="19"/>
-          <w:szCs w:val="19"/>
-        </w:rPr>
-        <w:t xml:space="preserve"> - </w:t>
-      </w:r>
-      <w:proofErr w:type="spellStart"/>
-      <w:r>
-        <w:rPr>
-          <w:rFonts w:ascii="Consolas" w:hAnsi="Consolas" w:cs="Consolas"/>
-          <w:sz w:val="19"/>
-          <w:szCs w:val="19"/>
-        </w:rPr>
-        <w:t>grdOne</w:t>
-      </w:r>
-      <w:proofErr w:type="spellEnd"/>
+      <w:r>
+        <w:rPr>
+          <w:rFonts w:ascii="Consolas" w:hAnsi="Consolas" w:cs="Consolas"/>
+          <w:sz w:val="19"/>
+          <w:szCs w:val="19"/>
+        </w:rPr>
+        <w:t>Gridview - grdOne</w:t>
+      </w:r>
     </w:p>
     <w:p>
       <w:pPr>
@@ -3208,6 +2522,7 @@
           <w:sz w:val="19"/>
           <w:szCs w:val="19"/>
         </w:rPr>
+        <w:lastRenderedPageBreak/>
         <w:t>Database:</w:t>
       </w:r>
     </w:p>
@@ -3228,62 +2543,14 @@
         </w:rPr>
         <w:t xml:space="preserve">Pattern: </w:t>
       </w:r>
-      <w:proofErr w:type="spellStart"/>
-      <w:r>
-        <w:rPr>
-          <w:rFonts w:ascii="Consolas" w:hAnsi="Consolas" w:cs="Consolas"/>
-          <w:sz w:val="19"/>
-          <w:szCs w:val="19"/>
-        </w:rPr>
-        <w:t>Dbo</w:t>
-      </w:r>
-      <w:proofErr w:type="spellEnd"/>
-      <w:proofErr w:type="gramStart"/>
-      <w:r>
-        <w:rPr>
-          <w:rFonts w:ascii="Consolas" w:hAnsi="Consolas" w:cs="Consolas"/>
-          <w:sz w:val="19"/>
-          <w:szCs w:val="19"/>
-        </w:rPr>
-        <w:t>.[</w:t>
-      </w:r>
-      <w:proofErr w:type="gramEnd"/>
-      <w:r>
-        <w:rPr>
-          <w:rFonts w:ascii="Consolas" w:hAnsi="Consolas" w:cs="Consolas"/>
-          <w:sz w:val="19"/>
-          <w:szCs w:val="19"/>
-        </w:rPr>
-        <w:t>group]_</w:t>
-      </w:r>
-      <w:proofErr w:type="spellStart"/>
-      <w:r>
-        <w:rPr>
-          <w:rFonts w:ascii="Consolas" w:hAnsi="Consolas" w:cs="Consolas"/>
-          <w:sz w:val="19"/>
-          <w:szCs w:val="19"/>
-        </w:rPr>
-        <w:t>TableName</w:t>
-      </w:r>
-      <w:proofErr w:type="spellEnd"/>
-      <w:r>
-        <w:rPr>
-          <w:rFonts w:ascii="Consolas" w:hAnsi="Consolas" w:cs="Consolas"/>
-          <w:sz w:val="19"/>
-          <w:szCs w:val="19"/>
-        </w:rPr>
-        <w:t xml:space="preserve"> – </w:t>
-      </w:r>
-      <w:proofErr w:type="spellStart"/>
-      <w:r>
-        <w:rPr>
-          <w:rFonts w:ascii="Consolas" w:hAnsi="Consolas" w:cs="Consolas"/>
-          <w:sz w:val="19"/>
-          <w:szCs w:val="19"/>
-        </w:rPr>
-        <w:t>dbo.core_student</w:t>
-      </w:r>
-      <w:proofErr w:type="spellEnd"/>
+      <w:r>
+        <w:rPr>
+          <w:rFonts w:ascii="Consolas" w:hAnsi="Consolas" w:cs="Consolas"/>
+          <w:sz w:val="19"/>
+          <w:szCs w:val="19"/>
+        </w:rPr>
+        <w:t>Dbo.[group]_TableName – dbo.core_student</w:t>
+      </w:r>
     </w:p>
     <w:p>
       <w:pPr>
@@ -3330,7 +2597,23 @@
           <w:sz w:val="19"/>
           <w:szCs w:val="19"/>
         </w:rPr>
-        <w:t xml:space="preserve">” in </w:t>
+        <w:t xml:space="preserve">” </w:t>
+      </w:r>
+      <w:r>
+        <w:rPr>
+          <w:rFonts w:ascii="Consolas" w:hAnsi="Consolas" w:cs="Consolas"/>
+          <w:sz w:val="19"/>
+          <w:szCs w:val="19"/>
+        </w:rPr>
+        <w:t>o</w:t>
+      </w:r>
+      <w:r>
+        <w:rPr>
+          <w:rFonts w:ascii="Consolas" w:hAnsi="Consolas" w:cs="Consolas"/>
+          <w:sz w:val="19"/>
+          <w:szCs w:val="19"/>
+        </w:rPr>
+        <w:t xml:space="preserve">n </w:t>
       </w:r>
       <w:r>
         <w:rPr>
@@ -3356,7 +2639,6 @@
         </w:rPr>
         <w:t xml:space="preserve"> </w:t>
       </w:r>
-      <w:proofErr w:type="spellStart"/>
       <w:r>
         <w:rPr>
           <w:rFonts w:ascii="Consolas" w:hAnsi="Consolas" w:cs="Consolas"/>
@@ -3383,7 +2665,6 @@
         </w:rPr>
         <w:t>s</w:t>
       </w:r>
-      <w:proofErr w:type="spellEnd"/>
       <w:r>
         <w:rPr>
           <w:rFonts w:ascii="Consolas" w:hAnsi="Consolas" w:cs="Consolas"/>
@@ -3412,29 +2693,7 @@
           <w:sz w:val="19"/>
           <w:szCs w:val="19"/>
         </w:rPr>
-        <w:t xml:space="preserve">(use </w:t>
-      </w:r>
-      <w:proofErr w:type="spellStart"/>
-      <w:r>
-        <w:rPr>
-          <w:rFonts w:ascii="Consolas" w:hAnsi="Consolas" w:cs="Consolas"/>
-          <w:b/>
-          <w:color w:val="0D0D0D" w:themeColor="text1" w:themeTint="F2"/>
-          <w:sz w:val="19"/>
-          <w:szCs w:val="19"/>
-        </w:rPr>
-        <w:t>dbo.core_student</w:t>
-      </w:r>
-      <w:proofErr w:type="spellEnd"/>
-      <w:r>
-        <w:rPr>
-          <w:rFonts w:ascii="Consolas" w:hAnsi="Consolas" w:cs="Consolas"/>
-          <w:b/>
-          <w:color w:val="0D0D0D" w:themeColor="text1" w:themeTint="F2"/>
-          <w:sz w:val="19"/>
-          <w:szCs w:val="19"/>
-        </w:rPr>
-        <w:t>)</w:t>
+        <w:t>(use dbo.core_student)</w:t>
       </w:r>
     </w:p>
     <w:p>
@@ -3469,7 +2728,6 @@
         </w:rPr>
         <w:t xml:space="preserve">: </w:t>
       </w:r>
-      <w:proofErr w:type="spellStart"/>
       <w:r>
         <w:rPr>
           <w:rFonts w:ascii="Consolas" w:hAnsi="Consolas" w:cs="Consolas"/>
@@ -3479,7 +2737,6 @@
         </w:rPr>
         <w:t>dbo.core_student_grade</w:t>
       </w:r>
-      <w:proofErr w:type="spellEnd"/>
       <w:r>
         <w:rPr>
           <w:rFonts w:ascii="Consolas" w:hAnsi="Consolas" w:cs="Consolas"/>
@@ -3511,17 +2768,7 @@
           <w:sz w:val="19"/>
           <w:szCs w:val="19"/>
         </w:rPr>
-        <w:t xml:space="preserve">View prefix with “v” </w:t>
-      </w:r>
-      <w:proofErr w:type="spellStart"/>
-      <w:r>
-        <w:rPr>
-          <w:rFonts w:ascii="Consolas" w:hAnsi="Consolas" w:cs="Consolas"/>
-          <w:color w:val="0D0D0D" w:themeColor="text1" w:themeTint="F2"/>
-          <w:sz w:val="19"/>
-          <w:szCs w:val="19"/>
-        </w:rPr>
-        <w:t>dbo.core_</w:t>
+        <w:t>View prefix with “v” dbo.core_</w:t>
       </w:r>
       <w:r>
         <w:rPr>
@@ -3542,7 +2789,6 @@
         </w:rPr>
         <w:t>student_subject</w:t>
       </w:r>
-      <w:proofErr w:type="spellEnd"/>
       <w:r>
         <w:rPr>
           <w:rFonts w:ascii="Consolas" w:hAnsi="Consolas" w:cs="Consolas"/>
@@ -3592,9 +2838,8 @@
           <w:sz w:val="19"/>
           <w:szCs w:val="19"/>
         </w:rPr>
-        <w:t xml:space="preserve">” </w:t>
-      </w:r>
-      <w:proofErr w:type="spellStart"/>
+        <w:t>” dbo.core_</w:t>
+      </w:r>
       <w:r>
         <w:rPr>
           <w:rFonts w:ascii="Consolas" w:hAnsi="Consolas" w:cs="Consolas"/>
@@ -3602,7 +2847,7 @@
           <w:sz w:val="19"/>
           <w:szCs w:val="19"/>
         </w:rPr>
-        <w:t>dbo.core_</w:t>
+        <w:t>f</w:t>
       </w:r>
       <w:r>
         <w:rPr>
@@ -3611,7 +2856,7 @@
           <w:sz w:val="19"/>
           <w:szCs w:val="19"/>
         </w:rPr>
-        <w:t>f</w:t>
+        <w:t>n</w:t>
       </w:r>
       <w:r>
         <w:rPr>
@@ -3620,18 +2865,8 @@
           <w:sz w:val="19"/>
           <w:szCs w:val="19"/>
         </w:rPr>
-        <w:t>n</w:t>
-      </w:r>
-      <w:r>
-        <w:rPr>
-          <w:rFonts w:ascii="Consolas" w:hAnsi="Consolas" w:cs="Consolas"/>
-          <w:color w:val="0D0D0D" w:themeColor="text1" w:themeTint="F2"/>
-          <w:sz w:val="19"/>
-          <w:szCs w:val="19"/>
-        </w:rPr>
         <w:t>grade</w:t>
       </w:r>
-      <w:proofErr w:type="spellEnd"/>
       <w:r>
         <w:rPr>
           <w:rFonts w:ascii="Consolas" w:hAnsi="Consolas" w:cs="Consolas"/>
@@ -3681,9 +2916,8 @@
           <w:sz w:val="19"/>
           <w:szCs w:val="19"/>
         </w:rPr>
-        <w:t xml:space="preserve">Procedure prefix with “sp” </w:t>
-      </w:r>
-      <w:proofErr w:type="spellStart"/>
+        <w:t>Procedure prefix with “sp” dbo.core_</w:t>
+      </w:r>
       <w:r>
         <w:rPr>
           <w:rFonts w:ascii="Consolas" w:hAnsi="Consolas" w:cs="Consolas"/>
@@ -3691,7 +2925,7 @@
           <w:sz w:val="19"/>
           <w:szCs w:val="19"/>
         </w:rPr>
-        <w:t>dbo.core_</w:t>
+        <w:t>sp</w:t>
       </w:r>
       <w:r>
         <w:rPr>
@@ -3700,18 +2934,8 @@
           <w:sz w:val="19"/>
           <w:szCs w:val="19"/>
         </w:rPr>
-        <w:t>sp</w:t>
-      </w:r>
-      <w:r>
-        <w:rPr>
-          <w:rFonts w:ascii="Consolas" w:hAnsi="Consolas" w:cs="Consolas"/>
-          <w:color w:val="0D0D0D" w:themeColor="text1" w:themeTint="F2"/>
-          <w:sz w:val="19"/>
-          <w:szCs w:val="19"/>
-        </w:rPr>
         <w:t>process_grades</w:t>
       </w:r>
-      <w:proofErr w:type="spellEnd"/>
       <w:r>
         <w:rPr>
           <w:rFonts w:ascii="Consolas" w:hAnsi="Consolas" w:cs="Consolas"/>
@@ -3743,9 +2967,8 @@
           <w:sz w:val="19"/>
           <w:szCs w:val="19"/>
         </w:rPr>
-        <w:t>Triggers prefix with “</w:t>
-      </w:r>
-      <w:proofErr w:type="spellStart"/>
+        <w:t>Triggers prefix with “t</w:t>
+      </w:r>
       <w:r>
         <w:rPr>
           <w:rFonts w:ascii="Consolas" w:hAnsi="Consolas" w:cs="Consolas"/>
@@ -3753,7 +2976,7 @@
           <w:sz w:val="19"/>
           <w:szCs w:val="19"/>
         </w:rPr>
-        <w:t>t</w:t>
+        <w:t>r</w:t>
       </w:r>
       <w:r>
         <w:rPr>
@@ -3762,9 +2985,26 @@
           <w:sz w:val="19"/>
           <w:szCs w:val="19"/>
         </w:rPr>
+        <w:t>” dbo.</w:t>
+      </w:r>
+      <w:r>
+        <w:rPr>
+          <w:rFonts w:ascii="Consolas" w:hAnsi="Consolas" w:cs="Consolas"/>
+          <w:color w:val="0D0D0D" w:themeColor="text1" w:themeTint="F2"/>
+          <w:sz w:val="19"/>
+          <w:szCs w:val="19"/>
+        </w:rPr>
+        <w:t>core_t</w:t>
+      </w:r>
+      <w:r>
+        <w:rPr>
+          <w:rFonts w:ascii="Consolas" w:hAnsi="Consolas" w:cs="Consolas"/>
+          <w:color w:val="0D0D0D" w:themeColor="text1" w:themeTint="F2"/>
+          <w:sz w:val="19"/>
+          <w:szCs w:val="19"/>
+        </w:rPr>
         <w:t>r</w:t>
       </w:r>
-      <w:proofErr w:type="spellEnd"/>
       <w:r>
         <w:rPr>
           <w:rFonts w:ascii="Consolas" w:hAnsi="Consolas" w:cs="Consolas"/>
@@ -3772,54 +3012,7 @@
           <w:sz w:val="19"/>
           <w:szCs w:val="19"/>
         </w:rPr>
-        <w:t xml:space="preserve">” </w:t>
-      </w:r>
-      <w:proofErr w:type="spellStart"/>
-      <w:r>
-        <w:rPr>
-          <w:rFonts w:ascii="Consolas" w:hAnsi="Consolas" w:cs="Consolas"/>
-          <w:color w:val="0D0D0D" w:themeColor="text1" w:themeTint="F2"/>
-          <w:sz w:val="19"/>
-          <w:szCs w:val="19"/>
-        </w:rPr>
-        <w:t>dbo.</w:t>
-      </w:r>
-      <w:r>
-        <w:rPr>
-          <w:rFonts w:ascii="Consolas" w:hAnsi="Consolas" w:cs="Consolas"/>
-          <w:color w:val="0D0D0D" w:themeColor="text1" w:themeTint="F2"/>
-          <w:sz w:val="19"/>
-          <w:szCs w:val="19"/>
-        </w:rPr>
-        <w:t>core_t</w:t>
-      </w:r>
-      <w:r>
-        <w:rPr>
-          <w:rFonts w:ascii="Consolas" w:hAnsi="Consolas" w:cs="Consolas"/>
-          <w:color w:val="0D0D0D" w:themeColor="text1" w:themeTint="F2"/>
-          <w:sz w:val="19"/>
-          <w:szCs w:val="19"/>
-        </w:rPr>
-        <w:t>r</w:t>
-      </w:r>
-      <w:r>
-        <w:rPr>
-          <w:rFonts w:ascii="Consolas" w:hAnsi="Consolas" w:cs="Consolas"/>
-          <w:color w:val="0D0D0D" w:themeColor="text1" w:themeTint="F2"/>
-          <w:sz w:val="19"/>
-          <w:szCs w:val="19"/>
-        </w:rPr>
-        <w:t>process_grades</w:t>
-      </w:r>
-      <w:proofErr w:type="spellEnd"/>
-      <w:r>
-        <w:rPr>
-          <w:rFonts w:ascii="Consolas" w:hAnsi="Consolas" w:cs="Consolas"/>
-          <w:color w:val="0D0D0D" w:themeColor="text1" w:themeTint="F2"/>
-          <w:sz w:val="19"/>
-          <w:szCs w:val="19"/>
-        </w:rPr>
-        <w:t>.</w:t>
+        <w:t>process_grades.</w:t>
       </w:r>
     </w:p>
     <w:p>

</xml_diff>

<commit_message>
Created the system design
</commit_message>
<xml_diff>
--- a/Documents/Coding Standard.docx
+++ b/Documents/Coding Standard.docx
@@ -345,6 +345,9 @@
       <w:r>
         <w:t xml:space="preserve">  underscore</w:t>
       </w:r>
+      <w:r>
+        <w:t>, except properties.</w:t>
+      </w:r>
     </w:p>
     <w:p>
       <w:pPr>
@@ -1659,7 +1662,10 @@
     </w:p>
     <w:p>
       <w:pPr>
-        <w:pStyle w:val="ListParagraph"/>
+        <w:autoSpaceDE w:val="0"/>
+        <w:autoSpaceDN w:val="0"/>
+        <w:adjustRightInd w:val="0"/>
+        <w:spacing w:after="0" w:line="240" w:lineRule="auto"/>
         <w:rPr>
           <w:rFonts w:ascii="Consolas" w:hAnsi="Consolas" w:cs="Consolas"/>
           <w:sz w:val="19"/>
@@ -1683,118 +1689,10 @@
       <w:r>
         <w:rPr>
           <w:rFonts w:ascii="Consolas" w:hAnsi="Consolas" w:cs="Consolas"/>
-          <w:color w:val="0000FF"/>
-          <w:sz w:val="19"/>
-          <w:szCs w:val="19"/>
-        </w:rPr>
-        <w:t>public</w:t>
-      </w:r>
-      <w:r>
-        <w:rPr>
-          <w:rFonts w:ascii="Consolas" w:hAnsi="Consolas" w:cs="Consolas"/>
-          <w:sz w:val="19"/>
-          <w:szCs w:val="19"/>
-        </w:rPr>
-        <w:t xml:space="preserve"> </w:t>
-      </w:r>
-      <w:r>
-        <w:rPr>
-          <w:rFonts w:ascii="Consolas" w:hAnsi="Consolas" w:cs="Consolas"/>
-          <w:color w:val="0000FF"/>
-          <w:sz w:val="19"/>
-          <w:szCs w:val="19"/>
-        </w:rPr>
-        <w:t>const</w:t>
-      </w:r>
-      <w:r>
-        <w:rPr>
-          <w:rFonts w:ascii="Consolas" w:hAnsi="Consolas" w:cs="Consolas"/>
-          <w:sz w:val="19"/>
-          <w:szCs w:val="19"/>
-        </w:rPr>
-        <w:t xml:space="preserve"> </w:t>
-      </w:r>
-      <w:r>
-        <w:rPr>
-          <w:rFonts w:ascii="Consolas" w:hAnsi="Consolas" w:cs="Consolas"/>
-          <w:color w:val="0000FF"/>
-          <w:sz w:val="19"/>
-          <w:szCs w:val="19"/>
-        </w:rPr>
-        <w:t>int</w:t>
-      </w:r>
-      <w:r>
-        <w:rPr>
-          <w:rFonts w:ascii="Consolas" w:hAnsi="Consolas" w:cs="Consolas"/>
-          <w:sz w:val="19"/>
-          <w:szCs w:val="19"/>
-        </w:rPr>
-        <w:t xml:space="preserve"> ThisIsContanct = 123;</w:t>
-      </w:r>
-    </w:p>
-    <w:p>
-      <w:pPr>
-        <w:pStyle w:val="ListParagraph"/>
-        <w:rPr>
-          <w:rFonts w:ascii="Consolas" w:hAnsi="Consolas" w:cs="Consolas"/>
-          <w:sz w:val="19"/>
-          <w:szCs w:val="19"/>
-        </w:rPr>
-      </w:pPr>
-    </w:p>
-    <w:p>
-      <w:pPr>
-        <w:pStyle w:val="ListParagraph"/>
-        <w:rPr>
-          <w:rFonts w:ascii="Consolas" w:hAnsi="Consolas" w:cs="Consolas"/>
-          <w:sz w:val="19"/>
-          <w:szCs w:val="19"/>
-        </w:rPr>
-      </w:pPr>
-    </w:p>
-    <w:p>
-      <w:pPr>
-        <w:pStyle w:val="ListParagraph"/>
-        <w:rPr>
-          <w:rFonts w:ascii="Consolas" w:hAnsi="Consolas" w:cs="Consolas"/>
-          <w:sz w:val="19"/>
-          <w:szCs w:val="19"/>
-        </w:rPr>
-      </w:pPr>
-      <w:r>
-        <w:rPr>
-          <w:rFonts w:ascii="Consolas" w:hAnsi="Consolas" w:cs="Consolas"/>
-          <w:sz w:val="19"/>
-          <w:szCs w:val="19"/>
-        </w:rPr>
-        <w:t>-Session variables</w:t>
-      </w:r>
-      <w:r>
-        <w:rPr>
-          <w:rFonts w:ascii="Consolas" w:hAnsi="Consolas" w:cs="Consolas"/>
-          <w:sz w:val="19"/>
-          <w:szCs w:val="19"/>
-        </w:rPr>
-        <w:t>/Viewstate</w:t>
-      </w:r>
-    </w:p>
-    <w:p>
-      <w:pPr>
-        <w:pStyle w:val="ListParagraph"/>
-        <w:rPr>
-          <w:rFonts w:ascii="Consolas" w:hAnsi="Consolas" w:cs="Consolas"/>
-          <w:sz w:val="19"/>
-          <w:szCs w:val="19"/>
-        </w:rPr>
-      </w:pPr>
-      <w:r>
-        <w:rPr>
-          <w:rFonts w:ascii="Consolas" w:hAnsi="Consolas" w:cs="Consolas"/>
-          <w:sz w:val="19"/>
-          <w:szCs w:val="19"/>
-        </w:rPr>
-        <w:tab/>
-        <w:t>*Enclose in a Property</w:t>
+          <w:sz w:val="19"/>
+          <w:szCs w:val="19"/>
+        </w:rPr>
+        <w:t xml:space="preserve">Or </w:t>
       </w:r>
     </w:p>
     <w:p>
@@ -1842,7 +1740,173 @@
           <w:sz w:val="19"/>
           <w:szCs w:val="19"/>
         </w:rPr>
-        <w:t xml:space="preserve"> Age</w:t>
+        <w:t xml:space="preserve"> AccessThis</w:t>
+      </w:r>
+    </w:p>
+    <w:p>
+      <w:pPr>
+        <w:autoSpaceDE w:val="0"/>
+        <w:autoSpaceDN w:val="0"/>
+        <w:adjustRightInd w:val="0"/>
+        <w:spacing w:after="0" w:line="240" w:lineRule="auto"/>
+        <w:ind w:left="1440" w:firstLine="720"/>
+        <w:rPr>
+          <w:rFonts w:ascii="Consolas" w:hAnsi="Consolas" w:cs="Consolas"/>
+          <w:sz w:val="19"/>
+          <w:szCs w:val="19"/>
+        </w:rPr>
+      </w:pPr>
+      <w:r>
+        <w:rPr>
+          <w:rFonts w:ascii="Consolas" w:hAnsi="Consolas" w:cs="Consolas"/>
+          <w:color w:val="0000FF"/>
+          <w:sz w:val="19"/>
+          <w:szCs w:val="19"/>
+        </w:rPr>
+        <w:t>{get;set;}</w:t>
+      </w:r>
+    </w:p>
+    <w:p>
+      <w:pPr>
+        <w:autoSpaceDE w:val="0"/>
+        <w:autoSpaceDN w:val="0"/>
+        <w:adjustRightInd w:val="0"/>
+        <w:spacing w:after="0" w:line="240" w:lineRule="auto"/>
+        <w:rPr>
+          <w:rFonts w:ascii="Consolas" w:hAnsi="Consolas" w:cs="Consolas"/>
+          <w:sz w:val="19"/>
+          <w:szCs w:val="19"/>
+        </w:rPr>
+      </w:pPr>
+    </w:p>
+    <w:p>
+      <w:pPr>
+        <w:autoSpaceDE w:val="0"/>
+        <w:autoSpaceDN w:val="0"/>
+        <w:adjustRightInd w:val="0"/>
+        <w:spacing w:after="0" w:line="240" w:lineRule="auto"/>
+        <w:ind w:left="720" w:firstLine="720"/>
+        <w:rPr>
+          <w:rFonts w:ascii="Consolas" w:hAnsi="Consolas" w:cs="Consolas"/>
+          <w:sz w:val="19"/>
+          <w:szCs w:val="19"/>
+        </w:rPr>
+      </w:pPr>
+      <w:r>
+        <w:rPr>
+          <w:rFonts w:ascii="Consolas" w:hAnsi="Consolas" w:cs="Consolas"/>
+          <w:color w:val="0000FF"/>
+          <w:sz w:val="19"/>
+          <w:szCs w:val="19"/>
+        </w:rPr>
+        <w:t>public</w:t>
+      </w:r>
+      <w:r>
+        <w:rPr>
+          <w:rFonts w:ascii="Consolas" w:hAnsi="Consolas" w:cs="Consolas"/>
+          <w:sz w:val="19"/>
+          <w:szCs w:val="19"/>
+        </w:rPr>
+        <w:t xml:space="preserve"> </w:t>
+      </w:r>
+      <w:r>
+        <w:rPr>
+          <w:rFonts w:ascii="Consolas" w:hAnsi="Consolas" w:cs="Consolas"/>
+          <w:color w:val="0000FF"/>
+          <w:sz w:val="19"/>
+          <w:szCs w:val="19"/>
+        </w:rPr>
+        <w:t>const</w:t>
+      </w:r>
+      <w:r>
+        <w:rPr>
+          <w:rFonts w:ascii="Consolas" w:hAnsi="Consolas" w:cs="Consolas"/>
+          <w:sz w:val="19"/>
+          <w:szCs w:val="19"/>
+        </w:rPr>
+        <w:t xml:space="preserve"> </w:t>
+      </w:r>
+      <w:r>
+        <w:rPr>
+          <w:rFonts w:ascii="Consolas" w:hAnsi="Consolas" w:cs="Consolas"/>
+          <w:color w:val="0000FF"/>
+          <w:sz w:val="19"/>
+          <w:szCs w:val="19"/>
+        </w:rPr>
+        <w:t>int</w:t>
+      </w:r>
+      <w:r>
+        <w:rPr>
+          <w:rFonts w:ascii="Consolas" w:hAnsi="Consolas" w:cs="Consolas"/>
+          <w:sz w:val="19"/>
+          <w:szCs w:val="19"/>
+        </w:rPr>
+        <w:t xml:space="preserve"> ThisIsContanct = 123;</w:t>
+      </w:r>
+    </w:p>
+    <w:p>
+      <w:pPr>
+        <w:pStyle w:val="ListParagraph"/>
+        <w:rPr>
+          <w:rFonts w:ascii="Consolas" w:hAnsi="Consolas" w:cs="Consolas"/>
+          <w:sz w:val="19"/>
+          <w:szCs w:val="19"/>
+        </w:rPr>
+      </w:pPr>
+    </w:p>
+    <w:p>
+      <w:pPr>
+        <w:pStyle w:val="ListParagraph"/>
+        <w:rPr>
+          <w:rFonts w:ascii="Consolas" w:hAnsi="Consolas" w:cs="Consolas"/>
+          <w:sz w:val="19"/>
+          <w:szCs w:val="19"/>
+        </w:rPr>
+      </w:pPr>
+    </w:p>
+    <w:p>
+      <w:pPr>
+        <w:pStyle w:val="ListParagraph"/>
+        <w:rPr>
+          <w:rFonts w:ascii="Consolas" w:hAnsi="Consolas" w:cs="Consolas"/>
+          <w:sz w:val="19"/>
+          <w:szCs w:val="19"/>
+        </w:rPr>
+      </w:pPr>
+      <w:r>
+        <w:rPr>
+          <w:rFonts w:ascii="Consolas" w:hAnsi="Consolas" w:cs="Consolas"/>
+          <w:sz w:val="19"/>
+          <w:szCs w:val="19"/>
+        </w:rPr>
+        <w:t>-Session variables</w:t>
+      </w:r>
+      <w:r>
+        <w:rPr>
+          <w:rFonts w:ascii="Consolas" w:hAnsi="Consolas" w:cs="Consolas"/>
+          <w:sz w:val="19"/>
+          <w:szCs w:val="19"/>
+        </w:rPr>
+        <w:t>/Viewstate</w:t>
+      </w:r>
+    </w:p>
+    <w:p>
+      <w:pPr>
+        <w:pStyle w:val="ListParagraph"/>
+        <w:rPr>
+          <w:rFonts w:ascii="Consolas" w:hAnsi="Consolas" w:cs="Consolas"/>
+          <w:sz w:val="19"/>
+          <w:szCs w:val="19"/>
+        </w:rPr>
+      </w:pPr>
+      <w:r>
+        <w:rPr>
+          <w:rFonts w:ascii="Consolas" w:hAnsi="Consolas" w:cs="Consolas"/>
+          <w:sz w:val="19"/>
+          <w:szCs w:val="19"/>
+        </w:rPr>
+        <w:tab/>
+        <w:t>*Enclose in a Property</w:t>
       </w:r>
     </w:p>
     <w:p>
@@ -1861,10 +1925,36 @@
       <w:r>
         <w:rPr>
           <w:rFonts w:ascii="Consolas" w:hAnsi="Consolas" w:cs="Consolas"/>
-          <w:sz w:val="19"/>
-          <w:szCs w:val="19"/>
-        </w:rPr>
-        <w:t xml:space="preserve"> {</w:t>
+          <w:color w:val="0000FF"/>
+          <w:sz w:val="19"/>
+          <w:szCs w:val="19"/>
+        </w:rPr>
+        <w:t>public</w:t>
+      </w:r>
+      <w:r>
+        <w:rPr>
+          <w:rFonts w:ascii="Consolas" w:hAnsi="Consolas" w:cs="Consolas"/>
+          <w:sz w:val="19"/>
+          <w:szCs w:val="19"/>
+        </w:rPr>
+        <w:t xml:space="preserve"> </w:t>
+      </w:r>
+      <w:r>
+        <w:rPr>
+          <w:rFonts w:ascii="Consolas" w:hAnsi="Consolas" w:cs="Consolas"/>
+          <w:color w:val="0000FF"/>
+          <w:sz w:val="19"/>
+          <w:szCs w:val="19"/>
+        </w:rPr>
+        <w:t>int</w:t>
+      </w:r>
+      <w:r>
+        <w:rPr>
+          <w:rFonts w:ascii="Consolas" w:hAnsi="Consolas" w:cs="Consolas"/>
+          <w:sz w:val="19"/>
+          <w:szCs w:val="19"/>
+        </w:rPr>
+        <w:t xml:space="preserve"> Age</w:t>
       </w:r>
     </w:p>
     <w:p>
@@ -1886,75 +1976,7 @@
           <w:sz w:val="19"/>
           <w:szCs w:val="19"/>
         </w:rPr>
-        <w:t xml:space="preserve">        </w:t>
-      </w:r>
-      <w:r>
-        <w:rPr>
-          <w:rFonts w:ascii="Consolas" w:hAnsi="Consolas" w:cs="Consolas"/>
-          <w:color w:val="0000FF"/>
-          <w:sz w:val="19"/>
-          <w:szCs w:val="19"/>
-        </w:rPr>
-        <w:t>get</w:t>
-      </w:r>
-      <w:r>
-        <w:rPr>
-          <w:rFonts w:ascii="Consolas" w:hAnsi="Consolas" w:cs="Consolas"/>
-          <w:sz w:val="19"/>
-          <w:szCs w:val="19"/>
-        </w:rPr>
-        <w:t xml:space="preserve"> { </w:t>
-      </w:r>
-      <w:r>
-        <w:rPr>
-          <w:rFonts w:ascii="Consolas" w:hAnsi="Consolas" w:cs="Consolas"/>
-          <w:color w:val="0000FF"/>
-          <w:sz w:val="19"/>
-          <w:szCs w:val="19"/>
-        </w:rPr>
-        <w:t>return</w:t>
-      </w:r>
-      <w:r>
-        <w:rPr>
-          <w:rFonts w:ascii="Consolas" w:hAnsi="Consolas" w:cs="Consolas"/>
-          <w:sz w:val="19"/>
-          <w:szCs w:val="19"/>
-        </w:rPr>
-        <w:t xml:space="preserve"> </w:t>
-      </w:r>
-      <w:r>
-        <w:rPr>
-          <w:rFonts w:ascii="Consolas" w:hAnsi="Consolas" w:cs="Consolas"/>
-          <w:color w:val="2B91AF"/>
-          <w:sz w:val="19"/>
-          <w:szCs w:val="19"/>
-        </w:rPr>
-        <w:t>Convert</w:t>
-      </w:r>
-      <w:r>
-        <w:rPr>
-          <w:rFonts w:ascii="Consolas" w:hAnsi="Consolas" w:cs="Consolas"/>
-          <w:sz w:val="19"/>
-          <w:szCs w:val="19"/>
-        </w:rPr>
-        <w:t>.ToInt32(ViewState[</w:t>
-      </w:r>
-      <w:r>
-        <w:rPr>
-          <w:rFonts w:ascii="Consolas" w:hAnsi="Consolas" w:cs="Consolas"/>
-          <w:color w:val="A31515"/>
-          <w:sz w:val="19"/>
-          <w:szCs w:val="19"/>
-        </w:rPr>
-        <w:t>"Age"</w:t>
-      </w:r>
-      <w:r>
-        <w:rPr>
-          <w:rFonts w:ascii="Consolas" w:hAnsi="Consolas" w:cs="Consolas"/>
-          <w:sz w:val="19"/>
-          <w:szCs w:val="19"/>
-        </w:rPr>
-        <w:t>]); }</w:t>
+        <w:t xml:space="preserve"> {</w:t>
       </w:r>
     </w:p>
     <w:p>
@@ -1985,15 +2007,49 @@
           <w:sz w:val="19"/>
           <w:szCs w:val="19"/>
         </w:rPr>
-        <w:t>set</w:t>
-      </w:r>
-      <w:r>
-        <w:rPr>
-          <w:rFonts w:ascii="Consolas" w:hAnsi="Consolas" w:cs="Consolas"/>
-          <w:sz w:val="19"/>
-          <w:szCs w:val="19"/>
-        </w:rPr>
-        <w:t xml:space="preserve"> { ViewState[</w:t>
+        <w:t>get</w:t>
+      </w:r>
+      <w:r>
+        <w:rPr>
+          <w:rFonts w:ascii="Consolas" w:hAnsi="Consolas" w:cs="Consolas"/>
+          <w:sz w:val="19"/>
+          <w:szCs w:val="19"/>
+        </w:rPr>
+        <w:t xml:space="preserve"> { </w:t>
+      </w:r>
+      <w:r>
+        <w:rPr>
+          <w:rFonts w:ascii="Consolas" w:hAnsi="Consolas" w:cs="Consolas"/>
+          <w:color w:val="0000FF"/>
+          <w:sz w:val="19"/>
+          <w:szCs w:val="19"/>
+        </w:rPr>
+        <w:t>return</w:t>
+      </w:r>
+      <w:r>
+        <w:rPr>
+          <w:rFonts w:ascii="Consolas" w:hAnsi="Consolas" w:cs="Consolas"/>
+          <w:sz w:val="19"/>
+          <w:szCs w:val="19"/>
+        </w:rPr>
+        <w:t xml:space="preserve"> </w:t>
+      </w:r>
+      <w:r>
+        <w:rPr>
+          <w:rFonts w:ascii="Consolas" w:hAnsi="Consolas" w:cs="Consolas"/>
+          <w:color w:val="2B91AF"/>
+          <w:sz w:val="19"/>
+          <w:szCs w:val="19"/>
+        </w:rPr>
+        <w:t>Convert</w:t>
+      </w:r>
+      <w:r>
+        <w:rPr>
+          <w:rFonts w:ascii="Consolas" w:hAnsi="Consolas" w:cs="Consolas"/>
+          <w:sz w:val="19"/>
+          <w:szCs w:val="19"/>
+        </w:rPr>
+        <w:t>.ToInt32(ViewState[</w:t>
       </w:r>
       <w:r>
         <w:rPr>
@@ -2010,24 +2066,7 @@
           <w:sz w:val="19"/>
           <w:szCs w:val="19"/>
         </w:rPr>
-        <w:t xml:space="preserve">] = </w:t>
-      </w:r>
-      <w:r>
-        <w:rPr>
-          <w:rFonts w:ascii="Consolas" w:hAnsi="Consolas" w:cs="Consolas"/>
-          <w:color w:val="0000FF"/>
-          <w:sz w:val="19"/>
-          <w:szCs w:val="19"/>
-        </w:rPr>
-        <w:t>value</w:t>
-      </w:r>
-      <w:r>
-        <w:rPr>
-          <w:rFonts w:ascii="Consolas" w:hAnsi="Consolas" w:cs="Consolas"/>
-          <w:sz w:val="19"/>
-          <w:szCs w:val="19"/>
-        </w:rPr>
-        <w:t>; }</w:t>
+        <w:t>]); }</w:t>
       </w:r>
     </w:p>
     <w:p>
@@ -2049,6 +2088,79 @@
           <w:sz w:val="19"/>
           <w:szCs w:val="19"/>
         </w:rPr>
+        <w:t xml:space="preserve">        </w:t>
+      </w:r>
+      <w:r>
+        <w:rPr>
+          <w:rFonts w:ascii="Consolas" w:hAnsi="Consolas" w:cs="Consolas"/>
+          <w:color w:val="0000FF"/>
+          <w:sz w:val="19"/>
+          <w:szCs w:val="19"/>
+        </w:rPr>
+        <w:t>set</w:t>
+      </w:r>
+      <w:r>
+        <w:rPr>
+          <w:rFonts w:ascii="Consolas" w:hAnsi="Consolas" w:cs="Consolas"/>
+          <w:sz w:val="19"/>
+          <w:szCs w:val="19"/>
+        </w:rPr>
+        <w:t xml:space="preserve"> { ViewState[</w:t>
+      </w:r>
+      <w:r>
+        <w:rPr>
+          <w:rFonts w:ascii="Consolas" w:hAnsi="Consolas" w:cs="Consolas"/>
+          <w:color w:val="A31515"/>
+          <w:sz w:val="19"/>
+          <w:szCs w:val="19"/>
+        </w:rPr>
+        <w:t>"Age"</w:t>
+      </w:r>
+      <w:r>
+        <w:rPr>
+          <w:rFonts w:ascii="Consolas" w:hAnsi="Consolas" w:cs="Consolas"/>
+          <w:sz w:val="19"/>
+          <w:szCs w:val="19"/>
+        </w:rPr>
+        <w:t xml:space="preserve">] = </w:t>
+      </w:r>
+      <w:r>
+        <w:rPr>
+          <w:rFonts w:ascii="Consolas" w:hAnsi="Consolas" w:cs="Consolas"/>
+          <w:color w:val="0000FF"/>
+          <w:sz w:val="19"/>
+          <w:szCs w:val="19"/>
+        </w:rPr>
+        <w:t>value</w:t>
+      </w:r>
+      <w:r>
+        <w:rPr>
+          <w:rFonts w:ascii="Consolas" w:hAnsi="Consolas" w:cs="Consolas"/>
+          <w:sz w:val="19"/>
+          <w:szCs w:val="19"/>
+        </w:rPr>
+        <w:t>; }</w:t>
+      </w:r>
+    </w:p>
+    <w:p>
+      <w:pPr>
+        <w:autoSpaceDE w:val="0"/>
+        <w:autoSpaceDN w:val="0"/>
+        <w:adjustRightInd w:val="0"/>
+        <w:spacing w:after="0" w:line="240" w:lineRule="auto"/>
+        <w:ind w:left="1440"/>
+        <w:rPr>
+          <w:rFonts w:ascii="Consolas" w:hAnsi="Consolas" w:cs="Consolas"/>
+          <w:sz w:val="19"/>
+          <w:szCs w:val="19"/>
+        </w:rPr>
+      </w:pPr>
+      <w:r>
+        <w:rPr>
+          <w:rFonts w:ascii="Consolas" w:hAnsi="Consolas" w:cs="Consolas"/>
+          <w:sz w:val="19"/>
+          <w:szCs w:val="19"/>
+        </w:rPr>
         <w:t xml:space="preserve"> }</w:t>
       </w:r>
     </w:p>
@@ -2393,7 +2505,23 @@
           <w:sz w:val="19"/>
           <w:szCs w:val="19"/>
         </w:rPr>
-        <w:t>Listview – lstvOne</w:t>
+        <w:t>Listview – lv</w:t>
+      </w:r>
+      <w:r>
+        <w:rPr>
+          <w:rFonts w:ascii="Consolas" w:hAnsi="Consolas" w:cs="Consolas"/>
+          <w:sz w:val="19"/>
+          <w:szCs w:val="19"/>
+        </w:rPr>
+        <w:t>w</w:t>
+      </w:r>
+      <w:r>
+        <w:rPr>
+          <w:rFonts w:ascii="Consolas" w:hAnsi="Consolas" w:cs="Consolas"/>
+          <w:sz w:val="19"/>
+          <w:szCs w:val="19"/>
+        </w:rPr>
+        <w:t>One</w:t>
       </w:r>
     </w:p>
     <w:p>
@@ -2437,7 +2565,45 @@
           <w:sz w:val="19"/>
           <w:szCs w:val="19"/>
         </w:rPr>
-        <w:t>Gridview - grdOne</w:t>
+        <w:t xml:space="preserve">Gridview </w:t>
+      </w:r>
+      <w:r>
+        <w:rPr>
+          <w:rFonts w:ascii="Consolas" w:hAnsi="Consolas" w:cs="Consolas"/>
+          <w:sz w:val="19"/>
+          <w:szCs w:val="19"/>
+        </w:rPr>
+        <w:t>–</w:t>
+      </w:r>
+      <w:r>
+        <w:rPr>
+          <w:rFonts w:ascii="Consolas" w:hAnsi="Consolas" w:cs="Consolas"/>
+          <w:sz w:val="19"/>
+          <w:szCs w:val="19"/>
+        </w:rPr>
+        <w:t xml:space="preserve"> grdOne</w:t>
+      </w:r>
+    </w:p>
+    <w:p>
+      <w:pPr>
+        <w:pStyle w:val="ListParagraph"/>
+        <w:numPr>
+          <w:ilvl w:val="0"/>
+          <w:numId w:val="5"/>
+        </w:numPr>
+        <w:rPr>
+          <w:rFonts w:ascii="Consolas" w:hAnsi="Consolas" w:cs="Consolas"/>
+          <w:sz w:val="19"/>
+          <w:szCs w:val="19"/>
+        </w:rPr>
+      </w:pPr>
+      <w:r>
+        <w:rPr>
+          <w:rFonts w:ascii="Consolas" w:hAnsi="Consolas" w:cs="Consolas"/>
+          <w:sz w:val="19"/>
+          <w:szCs w:val="19"/>
+        </w:rPr>
+        <w:t>Datetimepicker = dteOne</w:t>
       </w:r>
     </w:p>
     <w:p>
@@ -2522,7 +2688,6 @@
           <w:sz w:val="19"/>
           <w:szCs w:val="19"/>
         </w:rPr>
-        <w:lastRenderedPageBreak/>
         <w:t>Database:</w:t>
       </w:r>
     </w:p>
@@ -2796,7 +2961,7 @@
           <w:sz w:val="19"/>
           <w:szCs w:val="19"/>
         </w:rPr>
-        <w:t>.</w:t>
+        <w:t>, vstudentinfo</w:t>
       </w:r>
     </w:p>
     <w:p>

</xml_diff>